<commit_message>
added draft for test plan
</commit_message>
<xml_diff>
--- a/Word/PENG_Questionnaire.docx
+++ b/Word/PENG_Questionnaire.docx
@@ -13,6 +13,15 @@
     </w:p>
     <w:sdt>
       <w:sdtPr>
+        <w:rPr>
+          <w:rFonts w:asciiTheme="minorHAnsi" w:eastAsiaTheme="minorHAnsi" w:hAnsiTheme="minorHAnsi" w:cstheme="minorBidi"/>
+          <w:b w:val="0"/>
+          <w:bCs w:val="0"/>
+          <w:color w:val="auto"/>
+          <w:sz w:val="22"/>
+          <w:szCs w:val="22"/>
+          <w:lang w:val="de-CH" w:eastAsia="en-US"/>
+        </w:rPr>
         <w:id w:val="1626430192"/>
         <w:docPartObj>
           <w:docPartGallery w:val="Table of Contents"/>
@@ -21,12 +30,7 @@
       </w:sdtPr>
       <w:sdtEndPr>
         <w:rPr>
-          <w:rFonts w:asciiTheme="minorHAnsi" w:eastAsiaTheme="minorHAnsi" w:hAnsiTheme="minorHAnsi" w:cstheme="minorBidi"/>
           <w:noProof/>
-          <w:color w:val="auto"/>
-          <w:sz w:val="22"/>
-          <w:szCs w:val="22"/>
-          <w:lang w:val="de-CH" w:eastAsia="en-US"/>
         </w:rPr>
       </w:sdtEndPr>
       <w:sdtContent>
@@ -3840,21 +3844,7 @@
         <w:rPr>
           <w:lang w:val="en-US"/>
         </w:rPr>
-        <w:t>&lt;</w:t>
-      </w:r>
-      <w:proofErr w:type="gramStart"/>
-      <w:r>
-        <w:rPr>
-          <w:lang w:val="en-US"/>
-        </w:rPr>
-        <w:t>frameworks</w:t>
-      </w:r>
-      <w:proofErr w:type="gramEnd"/>
-      <w:r>
-        <w:rPr>
-          <w:lang w:val="en-US"/>
-        </w:rPr>
-        <w:t>: AWT, Spring, Angular, JQuery, React …&gt;</w:t>
+        <w:t>&lt;frameworks: AWT, Spring, Angular, JQuery, React …&gt;</w:t>
       </w:r>
       <w:r>
         <w:rPr>
@@ -3911,6 +3901,7 @@
             <w14:uncheckedState w14:val="2610" w14:font="MS Gothic"/>
           </w14:checkbox>
         </w:sdtPr>
+        <w:sdtEndPr/>
         <w:sdtContent>
           <w:r>
             <w:rPr>
@@ -3951,6 +3942,7 @@
             <w14:uncheckedState w14:val="2610" w14:font="MS Gothic"/>
           </w14:checkbox>
         </w:sdtPr>
+        <w:sdtEndPr/>
         <w:sdtContent>
           <w:r>
             <w:rPr>
@@ -4006,6 +3998,7 @@
             <w14:uncheckedState w14:val="2610" w14:font="MS Gothic"/>
           </w14:checkbox>
         </w:sdtPr>
+        <w:sdtEndPr/>
         <w:sdtContent>
           <w:r>
             <w:rPr>
@@ -4040,6 +4033,7 @@
             <w14:uncheckedState w14:val="2610" w14:font="MS Gothic"/>
           </w14:checkbox>
         </w:sdtPr>
+        <w:sdtEndPr/>
         <w:sdtContent>
           <w:r>
             <w:rPr>
@@ -4226,19 +4220,11 @@
         </w:rPr>
         <w:t>&lt;</w:t>
       </w:r>
-      <w:proofErr w:type="gramStart"/>
-      <w:r>
-        <w:rPr>
-          <w:lang w:val="en-US"/>
-        </w:rPr>
-        <w:t>if</w:t>
-      </w:r>
-      <w:proofErr w:type="gramEnd"/>
-      <w:r>
-        <w:rPr>
-          <w:lang w:val="en-US"/>
-        </w:rPr>
-        <w:t xml:space="preserve"> yes</w:t>
+      <w:r>
+        <w:rPr>
+          <w:lang w:val="en-US"/>
+        </w:rPr>
+        <w:t>if yes</w:t>
       </w:r>
       <w:r>
         <w:rPr>
@@ -4380,23 +4366,7 @@
         <w:rPr>
           <w:lang w:val="en-US"/>
         </w:rPr>
-        <w:t>&lt;</w:t>
-      </w:r>
-      <w:proofErr w:type="spellStart"/>
-      <w:proofErr w:type="gramStart"/>
-      <w:r>
-        <w:rPr>
-          <w:lang w:val="en-US"/>
-        </w:rPr>
-        <w:t>freetext</w:t>
-      </w:r>
-      <w:proofErr w:type="spellEnd"/>
-      <w:proofErr w:type="gramEnd"/>
-      <w:r>
-        <w:rPr>
-          <w:lang w:val="en-US"/>
-        </w:rPr>
-        <w:t xml:space="preserve"> answer, </w:t>
+        <w:t xml:space="preserve">&lt;freetext answer, </w:t>
       </w:r>
       <w:r>
         <w:rPr>
@@ -4404,19 +4374,11 @@
         </w:rPr>
         <w:t xml:space="preserve">e.g. </w:t>
       </w:r>
-      <w:proofErr w:type="spellStart"/>
-      <w:r>
-        <w:rPr>
-          <w:lang w:val="en-US"/>
-        </w:rPr>
-        <w:t>intial</w:t>
-      </w:r>
-      <w:proofErr w:type="spellEnd"/>
-      <w:r>
-        <w:rPr>
-          <w:lang w:val="en-US"/>
-        </w:rPr>
-        <w:t xml:space="preserve"> test, </w:t>
+      <w:r>
+        <w:rPr>
+          <w:lang w:val="en-US"/>
+        </w:rPr>
+        <w:t xml:space="preserve">intial test, </w:t>
       </w:r>
       <w:r>
         <w:rPr>
@@ -4492,21 +4454,7 @@
         <w:rPr>
           <w:lang w:val="en-US"/>
         </w:rPr>
-        <w:t>&lt;</w:t>
-      </w:r>
-      <w:proofErr w:type="gramStart"/>
-      <w:r>
-        <w:rPr>
-          <w:lang w:val="en-US"/>
-        </w:rPr>
-        <w:t>if</w:t>
-      </w:r>
-      <w:proofErr w:type="gramEnd"/>
-      <w:r>
-        <w:rPr>
-          <w:lang w:val="en-US"/>
-        </w:rPr>
-        <w:t xml:space="preserve"> yes please provide details&gt;</w:t>
+        <w:t>&lt;if yes please provide details&gt;</w:t>
       </w:r>
     </w:p>
     <w:p>
@@ -4780,21 +4728,7 @@
         <w:rPr>
           <w:lang w:val="en-US"/>
         </w:rPr>
-        <w:t xml:space="preserve"> &lt;</w:t>
-      </w:r>
-      <w:proofErr w:type="gramStart"/>
-      <w:r>
-        <w:rPr>
-          <w:lang w:val="en-US"/>
-        </w:rPr>
-        <w:t>other</w:t>
-      </w:r>
-      <w:proofErr w:type="gramEnd"/>
-      <w:r>
-        <w:rPr>
-          <w:lang w:val="en-US"/>
-        </w:rPr>
-        <w:t>&gt;</w:t>
+        <w:t xml:space="preserve"> &lt;other&gt;</w:t>
       </w:r>
     </w:p>
     <w:p>
@@ -4856,21 +4790,7 @@
         <w:rPr>
           <w:lang w:val="en-US"/>
         </w:rPr>
-        <w:t xml:space="preserve">&lt;examples: certain transactions are slow, regular crashes, high response times during batch executions </w:t>
-      </w:r>
-      <w:proofErr w:type="spellStart"/>
-      <w:r>
-        <w:rPr>
-          <w:lang w:val="en-US"/>
-        </w:rPr>
-        <w:t>etc</w:t>
-      </w:r>
-      <w:proofErr w:type="spellEnd"/>
-      <w:r>
-        <w:rPr>
-          <w:lang w:val="en-US"/>
-        </w:rPr>
-        <w:t>…&gt;</w:t>
+        <w:t>&lt;examples: certain transactions are slow, regular crashes, high response times during batch executions etc…&gt;</w:t>
       </w:r>
     </w:p>
     <w:p>
@@ -5157,35 +5077,7 @@
         <w:rPr>
           <w:lang w:val="en-US"/>
         </w:rPr>
-        <w:t xml:space="preserve">Log file analysis (e.g. </w:t>
-      </w:r>
-      <w:proofErr w:type="spellStart"/>
-      <w:r>
-        <w:rPr>
-          <w:lang w:val="en-US"/>
-        </w:rPr>
-        <w:t>ElasticSearch</w:t>
-      </w:r>
-      <w:proofErr w:type="spellEnd"/>
-      <w:r>
-        <w:rPr>
-          <w:lang w:val="en-US"/>
-        </w:rPr>
-        <w:t xml:space="preserve">, </w:t>
-      </w:r>
-      <w:proofErr w:type="spellStart"/>
-      <w:r>
-        <w:rPr>
-          <w:lang w:val="en-US"/>
-        </w:rPr>
-        <w:t>Splunk</w:t>
-      </w:r>
-      <w:proofErr w:type="spellEnd"/>
-      <w:r>
-        <w:rPr>
-          <w:lang w:val="en-US"/>
-        </w:rPr>
-        <w:t>)</w:t>
+        <w:t>Log file analysis (e.g. ElasticSearch, Splunk)</w:t>
       </w:r>
     </w:p>
     <w:p>
@@ -5356,14 +5248,7 @@
         <w:rPr>
           <w:lang w:val="en-US"/>
         </w:rPr>
-        <w:t xml:space="preserve">What is the estimated distribution </w:t>
-      </w:r>
-      <w:proofErr w:type="gramStart"/>
-      <w:r>
-        <w:rPr>
-          <w:lang w:val="en-US"/>
-        </w:rPr>
-        <w:t xml:space="preserve">of </w:t>
+        <w:t xml:space="preserve">What is the estimated distribution of </w:t>
       </w:r>
       <w:r>
         <w:rPr>
@@ -5371,7 +5256,6 @@
         </w:rPr>
         <w:t xml:space="preserve"> the</w:t>
       </w:r>
-      <w:proofErr w:type="gramEnd"/>
       <w:r>
         <w:rPr>
           <w:lang w:val="en-US"/>
@@ -5390,21 +5274,7 @@
         <w:rPr>
           <w:lang w:val="en-US"/>
         </w:rPr>
-        <w:t>&lt;</w:t>
-      </w:r>
-      <w:proofErr w:type="gramStart"/>
-      <w:r>
-        <w:rPr>
-          <w:lang w:val="en-US"/>
-        </w:rPr>
-        <w:t>percentage</w:t>
-      </w:r>
-      <w:proofErr w:type="gramEnd"/>
-      <w:r>
-        <w:rPr>
-          <w:lang w:val="en-US"/>
-        </w:rPr>
-        <w:t xml:space="preserve"> for each use case or executions</w:t>
+        <w:t>&lt;percentage for each use case or executions</w:t>
       </w:r>
       <w:r>
         <w:rPr>
@@ -5568,21 +5438,7 @@
         <w:rPr>
           <w:lang w:val="en-US"/>
         </w:rPr>
-        <w:t>The environment should be “</w:t>
-      </w:r>
-      <w:proofErr w:type="spellStart"/>
-      <w:r>
-        <w:rPr>
-          <w:lang w:val="en-US"/>
-        </w:rPr>
-        <w:t>reservable</w:t>
-      </w:r>
-      <w:proofErr w:type="spellEnd"/>
-      <w:r>
-        <w:rPr>
-          <w:lang w:val="en-US"/>
-        </w:rPr>
-        <w:t xml:space="preserve">” for performance testing, so no other </w:t>
+        <w:t xml:space="preserve">The environment should be “reservable” for performance testing, so no other </w:t>
       </w:r>
       <w:r>
         <w:rPr>
@@ -5696,40 +5552,20 @@
         <w:rPr>
           <w:lang w:val="en-US"/>
         </w:rPr>
-        <w:t>Is the environment shared or solely for performance testing</w:t>
-      </w:r>
-      <w:r>
-        <w:rPr>
-          <w:lang w:val="en-US"/>
-        </w:rPr>
-        <w:t>?</w:t>
-      </w:r>
-    </w:p>
-    <w:p>
-      <w:pPr>
-        <w:rPr>
-          <w:lang w:val="en-US"/>
-        </w:rPr>
-      </w:pPr>
-      <w:r>
-        <w:rPr>
-          <w:lang w:val="en-US"/>
-        </w:rPr>
-        <w:t>&lt;</w:t>
-      </w:r>
-      <w:proofErr w:type="gramStart"/>
-      <w:r>
-        <w:rPr>
-          <w:lang w:val="en-US"/>
-        </w:rPr>
-        <w:t>shared</w:t>
-      </w:r>
-      <w:proofErr w:type="gramEnd"/>
-      <w:r>
-        <w:rPr>
-          <w:lang w:val="en-US"/>
-        </w:rPr>
-        <w:t>, not shared&gt;</w:t>
+        <w:t>Is the environment shared or solely for performance testing?</w:t>
+      </w:r>
+    </w:p>
+    <w:p>
+      <w:pPr>
+        <w:rPr>
+          <w:lang w:val="en-US"/>
+        </w:rPr>
+      </w:pPr>
+      <w:r>
+        <w:rPr>
+          <w:lang w:val="en-US"/>
+        </w:rPr>
+        <w:t>&lt;shared, not shared&gt;</w:t>
       </w:r>
     </w:p>
     <w:p>
@@ -5791,25 +5627,7 @@
         <w:rPr>
           <w:lang w:val="en-US"/>
         </w:rPr>
-        <w:t xml:space="preserve">For executing the use cases, test users will be required. Depending on how data and session handling is managed, </w:t>
-      </w:r>
-      <w:r>
-        <w:rPr>
-          <w:lang w:val="en-US"/>
-        </w:rPr>
-        <w:t xml:space="preserve">the </w:t>
-      </w:r>
-      <w:r>
-        <w:rPr>
-          <w:lang w:val="en-US"/>
-        </w:rPr>
-        <w:t>users</w:t>
-      </w:r>
-      <w:r>
-        <w:rPr>
-          <w:lang w:val="en-US"/>
-        </w:rPr>
-        <w:t xml:space="preserve"> should </w:t>
+        <w:t xml:space="preserve">For executing the use cases, test users will be required. Depending on how data and session handling is managed, the users should </w:t>
       </w:r>
       <w:r>
         <w:rPr>
@@ -5916,21 +5734,7 @@
         <w:rPr>
           <w:lang w:val="en-US"/>
         </w:rPr>
-        <w:t>&lt;</w:t>
-      </w:r>
-      <w:proofErr w:type="gramStart"/>
-      <w:r>
-        <w:rPr>
-          <w:lang w:val="en-US"/>
-        </w:rPr>
-        <w:t>yes</w:t>
-      </w:r>
-      <w:proofErr w:type="gramEnd"/>
-      <w:r>
-        <w:rPr>
-          <w:lang w:val="en-US"/>
-        </w:rPr>
-        <w:t xml:space="preserve"> or no&gt;</w:t>
+        <w:t>&lt;yes or no&gt;</w:t>
       </w:r>
     </w:p>
     <w:p>
@@ -5984,21 +5788,7 @@
         <w:rPr>
           <w:lang w:val="en-US"/>
         </w:rPr>
-        <w:t>&lt;</w:t>
-      </w:r>
-      <w:proofErr w:type="gramStart"/>
-      <w:r>
-        <w:rPr>
-          <w:lang w:val="en-US"/>
-        </w:rPr>
-        <w:t>list</w:t>
-      </w:r>
-      <w:proofErr w:type="gramEnd"/>
-      <w:r>
-        <w:rPr>
-          <w:lang w:val="en-US"/>
-        </w:rPr>
-        <w:t xml:space="preserve"> of rights&gt;</w:t>
+        <w:t>&lt;list of rights&gt;</w:t>
       </w:r>
       <w:r>
         <w:rPr>
@@ -6031,21 +5821,7 @@
         <w:rPr>
           <w:lang w:val="en-US"/>
         </w:rPr>
-        <w:t>&lt;</w:t>
-      </w:r>
-      <w:proofErr w:type="gramStart"/>
-      <w:r>
-        <w:rPr>
-          <w:lang w:val="en-US"/>
-        </w:rPr>
-        <w:t>if</w:t>
-      </w:r>
-      <w:proofErr w:type="gramEnd"/>
-      <w:r>
-        <w:rPr>
-          <w:lang w:val="en-US"/>
-        </w:rPr>
-        <w:t xml:space="preserve"> yes please list&gt;</w:t>
+        <w:t>&lt;if yes please list&gt;</w:t>
       </w:r>
       <w:r>
         <w:rPr>
@@ -6108,13 +5884,7 @@
         <w:rPr>
           <w:lang w:val="en-US"/>
         </w:rPr>
-        <w:t xml:space="preserve"> which have performance issues</w:t>
-      </w:r>
-      <w:r>
-        <w:rPr>
-          <w:lang w:val="en-US"/>
-        </w:rPr>
-        <w:t>?</w:t>
+        <w:t xml:space="preserve"> which have performance issues?</w:t>
       </w:r>
       <w:bookmarkEnd w:id="24"/>
     </w:p>
@@ -6128,21 +5898,7 @@
         <w:rPr>
           <w:lang w:val="en-US"/>
         </w:rPr>
-        <w:t>&lt;</w:t>
-      </w:r>
-      <w:proofErr w:type="gramStart"/>
-      <w:r>
-        <w:rPr>
-          <w:lang w:val="en-US"/>
-        </w:rPr>
-        <w:t>if</w:t>
-      </w:r>
-      <w:proofErr w:type="gramEnd"/>
-      <w:r>
-        <w:rPr>
-          <w:lang w:val="en-US"/>
-        </w:rPr>
-        <w:t xml:space="preserve"> yes please list&gt;</w:t>
+        <w:t>&lt;if yes please list&gt;</w:t>
       </w:r>
     </w:p>
     <w:p>
@@ -6190,21 +5946,7 @@
         <w:rPr>
           <w:lang w:val="en-US"/>
         </w:rPr>
-        <w:t>&lt;</w:t>
-      </w:r>
-      <w:proofErr w:type="gramStart"/>
-      <w:r>
-        <w:rPr>
-          <w:lang w:val="en-US"/>
-        </w:rPr>
-        <w:t>time</w:t>
-      </w:r>
-      <w:proofErr w:type="gramEnd"/>
-      <w:r>
-        <w:rPr>
-          <w:lang w:val="en-US"/>
-        </w:rPr>
-        <w:t>&gt;</w:t>
+        <w:t>&lt;time&gt;</w:t>
       </w:r>
     </w:p>
     <w:p>
@@ -6282,16 +6024,16 @@
         <w:rPr>
           <w:lang w:val="en-US"/>
         </w:rPr>
-        <w:t xml:space="preserve">Which type of test data will be </w:t>
-      </w:r>
-      <w:proofErr w:type="gramStart"/>
-      <w:r>
-        <w:rPr>
-          <w:lang w:val="en-US"/>
-        </w:rPr>
-        <w:t>deliver</w:t>
-      </w:r>
-      <w:proofErr w:type="gramEnd"/>
+        <w:t>Which type of test data will be deliver</w:t>
+      </w:r>
+      <w:r>
+        <w:rPr>
+          <w:lang w:val="en-US"/>
+        </w:rPr>
+        <w:t>ed</w:t>
+      </w:r>
+      <w:bookmarkStart w:id="28" w:name="_GoBack"/>
+      <w:bookmarkEnd w:id="28"/>
       <w:r>
         <w:rPr>
           <w:lang w:val="en-US"/>
@@ -6325,6 +6067,7 @@
             <w14:uncheckedState w14:val="2610" w14:font="MS Gothic"/>
           </w14:checkbox>
         </w:sdtPr>
+        <w:sdtEndPr/>
         <w:sdtContent>
           <w:r>
             <w:rPr>
@@ -6367,6 +6110,7 @@
             <w14:uncheckedState w14:val="2610" w14:font="MS Gothic"/>
           </w14:checkbox>
         </w:sdtPr>
+        <w:sdtEndPr/>
         <w:sdtContent>
           <w:r>
             <w:rPr>
@@ -6409,6 +6153,7 @@
             <w14:uncheckedState w14:val="2610" w14:font="MS Gothic"/>
           </w14:checkbox>
         </w:sdtPr>
+        <w:sdtEndPr/>
         <w:sdtContent>
           <w:r>
             <w:rPr>
@@ -6446,14 +6191,14 @@
           <w:lang w:val="en-US"/>
         </w:rPr>
       </w:pPr>
-      <w:bookmarkStart w:id="28" w:name="_Toc536105231"/>
+      <w:bookmarkStart w:id="29" w:name="_Toc536105231"/>
       <w:r>
         <w:rPr>
           <w:lang w:val="en-US"/>
         </w:rPr>
         <w:t>What is the amount of data in the environments?</w:t>
       </w:r>
-      <w:bookmarkEnd w:id="28"/>
+      <w:bookmarkEnd w:id="29"/>
       <w:r>
         <w:rPr>
           <w:lang w:val="en-US"/>
@@ -6585,46 +6330,26 @@
           <w:lang w:val="en-US"/>
         </w:rPr>
       </w:pPr>
-      <w:bookmarkStart w:id="29" w:name="_Toc536105232"/>
-      <w:r>
-        <w:rPr>
-          <w:lang w:val="en-US"/>
-        </w:rPr>
-        <w:t>Are there any constellations of data known to cause performance impacts</w:t>
-      </w:r>
-      <w:r>
-        <w:rPr>
-          <w:lang w:val="en-US"/>
-        </w:rPr>
-        <w:t>?</w:t>
-      </w:r>
-      <w:bookmarkEnd w:id="29"/>
-    </w:p>
-    <w:p>
-      <w:pPr>
-        <w:rPr>
-          <w:lang w:val="en-US"/>
-        </w:rPr>
-      </w:pPr>
-      <w:r>
-        <w:rPr>
-          <w:lang w:val="en-US"/>
-        </w:rPr>
-        <w:t>&lt;</w:t>
-      </w:r>
-      <w:proofErr w:type="gramStart"/>
-      <w:r>
-        <w:rPr>
-          <w:lang w:val="en-US"/>
-        </w:rPr>
-        <w:t>if</w:t>
-      </w:r>
-      <w:proofErr w:type="gramEnd"/>
-      <w:r>
-        <w:rPr>
-          <w:lang w:val="en-US"/>
-        </w:rPr>
-        <w:t xml:space="preserve"> yes please explain&gt;</w:t>
+      <w:bookmarkStart w:id="30" w:name="_Toc536105232"/>
+      <w:r>
+        <w:rPr>
+          <w:lang w:val="en-US"/>
+        </w:rPr>
+        <w:t>Are there any constellations of data known to cause performance impacts?</w:t>
+      </w:r>
+      <w:bookmarkEnd w:id="30"/>
+    </w:p>
+    <w:p>
+      <w:pPr>
+        <w:rPr>
+          <w:lang w:val="en-US"/>
+        </w:rPr>
+      </w:pPr>
+      <w:r>
+        <w:rPr>
+          <w:lang w:val="en-US"/>
+        </w:rPr>
+        <w:t>&lt;if yes please explain&gt;</w:t>
       </w:r>
     </w:p>
     <w:p>
@@ -6653,7 +6378,7 @@
           <w:lang w:val="en-US"/>
         </w:rPr>
       </w:pPr>
-      <w:bookmarkStart w:id="30" w:name="_Toc536105233"/>
+      <w:bookmarkStart w:id="31" w:name="_Toc536105233"/>
       <w:r>
         <w:rPr>
           <w:lang w:val="en-US"/>
@@ -6661,7 +6386,7 @@
         <w:lastRenderedPageBreak/>
         <w:t>Monitoring</w:t>
       </w:r>
-      <w:bookmarkEnd w:id="30"/>
+      <w:bookmarkEnd w:id="31"/>
     </w:p>
     <w:p>
       <w:pPr>
@@ -6708,19 +6433,12 @@
           <w:lang w:val="en-US"/>
         </w:rPr>
       </w:pPr>
-      <w:bookmarkStart w:id="31" w:name="_Toc536105234"/>
-      <w:r>
-        <w:rPr>
-          <w:lang w:val="en-US"/>
-        </w:rPr>
-        <w:t xml:space="preserve">What monitoring approach/tools are </w:t>
-      </w:r>
-      <w:proofErr w:type="gramStart"/>
-      <w:r>
-        <w:rPr>
-          <w:lang w:val="en-US"/>
-        </w:rPr>
-        <w:t>used</w:t>
+      <w:bookmarkStart w:id="32" w:name="_Toc536105234"/>
+      <w:r>
+        <w:rPr>
+          <w:lang w:val="en-US"/>
+        </w:rPr>
+        <w:t>What monitoring approach/tools are used</w:t>
       </w:r>
       <w:r>
         <w:rPr>
@@ -6728,7 +6446,6 @@
         </w:rPr>
         <w:t>/planed</w:t>
       </w:r>
-      <w:proofErr w:type="gramEnd"/>
       <w:r>
         <w:rPr>
           <w:lang w:val="en-US"/>
@@ -6739,15 +6456,9 @@
         <w:rPr>
           <w:lang w:val="en-US"/>
         </w:rPr>
-        <w:t>system</w:t>
-      </w:r>
-      <w:r>
-        <w:rPr>
-          <w:lang w:val="en-US"/>
-        </w:rPr>
-        <w:t>?</w:t>
-      </w:r>
-      <w:bookmarkEnd w:id="31"/>
+        <w:t>system?</w:t>
+      </w:r>
+      <w:bookmarkEnd w:id="32"/>
     </w:p>
     <w:p>
       <w:pPr>
@@ -6769,27 +6480,11 @@
           <w:lang w:val="en-US"/>
         </w:rPr>
       </w:pPr>
-      <w:bookmarkStart w:id="32" w:name="_GoBack"/>
-      <w:bookmarkEnd w:id="32"/>
-      <w:r>
-        <w:rPr>
-          <w:lang w:val="en-US"/>
-        </w:rPr>
-        <w:t>&lt;</w:t>
-      </w:r>
-      <w:proofErr w:type="spellStart"/>
-      <w:r>
-        <w:rPr>
-          <w:lang w:val="en-US"/>
-        </w:rPr>
-        <w:t>freetext</w:t>
-      </w:r>
-      <w:proofErr w:type="spellEnd"/>
-      <w:r>
-        <w:rPr>
-          <w:lang w:val="en-US"/>
-        </w:rPr>
-        <w:t xml:space="preserve"> answer&gt;</w:t>
+      <w:r>
+        <w:rPr>
+          <w:lang w:val="en-US"/>
+        </w:rPr>
+        <w:t>&lt;freetext answer&gt;</w:t>
       </w:r>
     </w:p>
     <w:p>
@@ -6816,23 +6511,7 @@
         <w:rPr>
           <w:lang w:val="en-US"/>
         </w:rPr>
-        <w:t>&lt;</w:t>
-      </w:r>
-      <w:proofErr w:type="spellStart"/>
-      <w:proofErr w:type="gramStart"/>
-      <w:r>
-        <w:rPr>
-          <w:lang w:val="en-US"/>
-        </w:rPr>
-        <w:t>freetext</w:t>
-      </w:r>
-      <w:proofErr w:type="spellEnd"/>
-      <w:proofErr w:type="gramEnd"/>
-      <w:r>
-        <w:rPr>
-          <w:lang w:val="en-US"/>
-        </w:rPr>
-        <w:t xml:space="preserve"> answer&gt;</w:t>
+        <w:t>&lt;freetext answer&gt;</w:t>
       </w:r>
     </w:p>
     <w:p>
@@ -6859,23 +6538,7 @@
         <w:rPr>
           <w:lang w:val="en-US"/>
         </w:rPr>
-        <w:t>&lt;</w:t>
-      </w:r>
-      <w:proofErr w:type="spellStart"/>
-      <w:proofErr w:type="gramStart"/>
-      <w:r>
-        <w:rPr>
-          <w:lang w:val="en-US"/>
-        </w:rPr>
-        <w:t>freetext</w:t>
-      </w:r>
-      <w:proofErr w:type="spellEnd"/>
-      <w:proofErr w:type="gramEnd"/>
-      <w:r>
-        <w:rPr>
-          <w:lang w:val="en-US"/>
-        </w:rPr>
-        <w:t xml:space="preserve"> answer&gt;</w:t>
+        <w:t>&lt;freetext answer&gt;</w:t>
       </w:r>
     </w:p>
     <w:p>
@@ -6911,49 +6574,7 @@
         <w:rPr>
           <w:lang w:val="en-US"/>
         </w:rPr>
-        <w:t>&lt;</w:t>
-      </w:r>
-      <w:proofErr w:type="gramStart"/>
-      <w:r>
-        <w:rPr>
-          <w:lang w:val="en-US"/>
-        </w:rPr>
-        <w:t>like</w:t>
-      </w:r>
-      <w:proofErr w:type="gramEnd"/>
-      <w:r>
-        <w:rPr>
-          <w:lang w:val="en-US"/>
-        </w:rPr>
-        <w:t xml:space="preserve"> </w:t>
-      </w:r>
-      <w:proofErr w:type="spellStart"/>
-      <w:r>
-        <w:rPr>
-          <w:lang w:val="en-US"/>
-        </w:rPr>
-        <w:t>ElasticSearch</w:t>
-      </w:r>
-      <w:proofErr w:type="spellEnd"/>
-      <w:r>
-        <w:rPr>
-          <w:lang w:val="en-US"/>
-        </w:rPr>
-        <w:t xml:space="preserve"> or </w:t>
-      </w:r>
-      <w:proofErr w:type="spellStart"/>
-      <w:r>
-        <w:rPr>
-          <w:lang w:val="en-US"/>
-        </w:rPr>
-        <w:t>Splunk</w:t>
-      </w:r>
-      <w:proofErr w:type="spellEnd"/>
-      <w:r>
-        <w:rPr>
-          <w:lang w:val="en-US"/>
-        </w:rPr>
-        <w:t>, if yes please specify&gt;</w:t>
+        <w:t>&lt;like ElasticSearch or Splunk, if yes please specify&gt;</w:t>
       </w:r>
     </w:p>
     <w:p>
@@ -7059,8 +6680,6 @@
     </w:r>
     <w:r>
       <w:tab/>
-    </w:r>
-    <w:r>
       <w:t xml:space="preserve">Page </w:t>
     </w:r>
     <w:r>
@@ -7076,7 +6695,7 @@
       <w:rPr>
         <w:noProof/>
       </w:rPr>
-      <w:t>12</w:t>
+      <w:t>11</w:t>
     </w:r>
     <w:r>
       <w:fldChar w:fldCharType="end"/>
@@ -7084,14 +6703,27 @@
     <w:r>
       <w:t xml:space="preserve"> / </w:t>
     </w:r>
-    <w:fldSimple w:instr=" NUMPAGES   \* MERGEFORMAT ">
-      <w:r>
-        <w:rPr>
-          <w:noProof/>
-        </w:rPr>
-        <w:t>12</w:t>
-      </w:r>
-    </w:fldSimple>
+    <w:r>
+      <w:fldChar w:fldCharType="begin"/>
+    </w:r>
+    <w:r>
+      <w:instrText xml:space="preserve"> NUMPAGES   \* MERGEFORMAT </w:instrText>
+    </w:r>
+    <w:r>
+      <w:fldChar w:fldCharType="separate"/>
+    </w:r>
+    <w:r>
+      <w:rPr>
+        <w:noProof/>
+      </w:rPr>
+      <w:t>12</w:t>
+    </w:r>
+    <w:r>
+      <w:rPr>
+        <w:noProof/>
+      </w:rPr>
+      <w:fldChar w:fldCharType="end"/>
+    </w:r>
   </w:p>
 </w:ftr>
 </file>
@@ -9951,7 +9583,7 @@
 </file>
 
 <file path=customXml/itemProps1.xml><?xml version="1.0" encoding="utf-8"?>
-<ds:datastoreItem xmlns:ds="http://schemas.openxmlformats.org/officeDocument/2006/customXml" ds:itemID="{EB40E18F-7D45-41DD-AC4D-1B693FA4E61B}">
+<ds:datastoreItem xmlns:ds="http://schemas.openxmlformats.org/officeDocument/2006/customXml" ds:itemID="{39FFE33C-65A8-4F42-BEFB-4EF220DB9E10}">
   <ds:schemaRefs>
     <ds:schemaRef ds:uri="http://schemas.openxmlformats.org/officeDocument/2006/bibliography"/>
   </ds:schemaRefs>

</xml_diff>

<commit_message>
updated test plan template
</commit_message>
<xml_diff>
--- a/Word/PENG_Questionnaire.docx
+++ b/Word/PENG_Questionnaire.docx
@@ -4,7 +4,7 @@
   <w:body>
     <w:p>
       <w:pPr>
-        <w:pStyle w:val="Title"/>
+        <w:pStyle w:val="Titel"/>
         <w:jc w:val="center"/>
       </w:pPr>
       <w:r>
@@ -36,7 +36,7 @@
       <w:sdtContent>
         <w:p>
           <w:pPr>
-            <w:pStyle w:val="TOCHeading"/>
+            <w:pStyle w:val="Inhaltsverzeichnisberschrift"/>
           </w:pPr>
           <w:r>
             <w:t>Contents</w:t>
@@ -44,7 +44,7 @@
         </w:p>
         <w:p>
           <w:pPr>
-            <w:pStyle w:val="TOC1"/>
+            <w:pStyle w:val="Verzeichnis1"/>
             <w:tabs>
               <w:tab w:val="left" w:pos="440"/>
               <w:tab w:val="right" w:leader="dot" w:pos="9062"/>
@@ -139,7 +139,7 @@
         </w:p>
         <w:p>
           <w:pPr>
-            <w:pStyle w:val="TOC1"/>
+            <w:pStyle w:val="Verzeichnis1"/>
             <w:tabs>
               <w:tab w:val="left" w:pos="440"/>
               <w:tab w:val="right" w:leader="dot" w:pos="9062"/>
@@ -225,7 +225,7 @@
         </w:p>
         <w:p>
           <w:pPr>
-            <w:pStyle w:val="TOC1"/>
+            <w:pStyle w:val="Verzeichnis1"/>
             <w:tabs>
               <w:tab w:val="left" w:pos="440"/>
               <w:tab w:val="right" w:leader="dot" w:pos="9062"/>
@@ -313,7 +313,7 @@
         </w:p>
         <w:p>
           <w:pPr>
-            <w:pStyle w:val="TOC2"/>
+            <w:pStyle w:val="Verzeichnis2"/>
             <w:tabs>
               <w:tab w:val="left" w:pos="880"/>
               <w:tab w:val="right" w:leader="dot" w:pos="9062"/>
@@ -401,7 +401,7 @@
         </w:p>
         <w:p>
           <w:pPr>
-            <w:pStyle w:val="TOC2"/>
+            <w:pStyle w:val="Verzeichnis2"/>
             <w:tabs>
               <w:tab w:val="left" w:pos="880"/>
               <w:tab w:val="right" w:leader="dot" w:pos="9062"/>
@@ -489,7 +489,7 @@
         </w:p>
         <w:p>
           <w:pPr>
-            <w:pStyle w:val="TOC2"/>
+            <w:pStyle w:val="Verzeichnis2"/>
             <w:tabs>
               <w:tab w:val="left" w:pos="880"/>
               <w:tab w:val="right" w:leader="dot" w:pos="9062"/>
@@ -577,7 +577,7 @@
         </w:p>
         <w:p>
           <w:pPr>
-            <w:pStyle w:val="TOC2"/>
+            <w:pStyle w:val="Verzeichnis2"/>
             <w:tabs>
               <w:tab w:val="left" w:pos="880"/>
               <w:tab w:val="right" w:leader="dot" w:pos="9062"/>
@@ -665,7 +665,7 @@
         </w:p>
         <w:p>
           <w:pPr>
-            <w:pStyle w:val="TOC2"/>
+            <w:pStyle w:val="Verzeichnis2"/>
             <w:tabs>
               <w:tab w:val="left" w:pos="880"/>
               <w:tab w:val="right" w:leader="dot" w:pos="9062"/>
@@ -753,7 +753,7 @@
         </w:p>
         <w:p>
           <w:pPr>
-            <w:pStyle w:val="TOC2"/>
+            <w:pStyle w:val="Verzeichnis2"/>
             <w:tabs>
               <w:tab w:val="left" w:pos="880"/>
               <w:tab w:val="right" w:leader="dot" w:pos="9062"/>
@@ -841,7 +841,7 @@
         </w:p>
         <w:p>
           <w:pPr>
-            <w:pStyle w:val="TOC1"/>
+            <w:pStyle w:val="Verzeichnis1"/>
             <w:tabs>
               <w:tab w:val="left" w:pos="440"/>
               <w:tab w:val="right" w:leader="dot" w:pos="9062"/>
@@ -929,7 +929,7 @@
         </w:p>
         <w:p>
           <w:pPr>
-            <w:pStyle w:val="TOC2"/>
+            <w:pStyle w:val="Verzeichnis2"/>
             <w:tabs>
               <w:tab w:val="left" w:pos="880"/>
               <w:tab w:val="right" w:leader="dot" w:pos="9062"/>
@@ -1017,7 +1017,7 @@
         </w:p>
         <w:p>
           <w:pPr>
-            <w:pStyle w:val="TOC2"/>
+            <w:pStyle w:val="Verzeichnis2"/>
             <w:tabs>
               <w:tab w:val="left" w:pos="880"/>
               <w:tab w:val="right" w:leader="dot" w:pos="9062"/>
@@ -1105,7 +1105,7 @@
         </w:p>
         <w:p>
           <w:pPr>
-            <w:pStyle w:val="TOC2"/>
+            <w:pStyle w:val="Verzeichnis2"/>
             <w:tabs>
               <w:tab w:val="left" w:pos="880"/>
               <w:tab w:val="right" w:leader="dot" w:pos="9062"/>
@@ -1193,7 +1193,7 @@
         </w:p>
         <w:p>
           <w:pPr>
-            <w:pStyle w:val="TOC1"/>
+            <w:pStyle w:val="Verzeichnis1"/>
             <w:tabs>
               <w:tab w:val="left" w:pos="440"/>
               <w:tab w:val="right" w:leader="dot" w:pos="9062"/>
@@ -1281,7 +1281,7 @@
         </w:p>
         <w:p>
           <w:pPr>
-            <w:pStyle w:val="TOC2"/>
+            <w:pStyle w:val="Verzeichnis2"/>
             <w:tabs>
               <w:tab w:val="left" w:pos="880"/>
               <w:tab w:val="right" w:leader="dot" w:pos="9062"/>
@@ -1369,7 +1369,7 @@
         </w:p>
         <w:p>
           <w:pPr>
-            <w:pStyle w:val="TOC1"/>
+            <w:pStyle w:val="Verzeichnis1"/>
             <w:tabs>
               <w:tab w:val="left" w:pos="440"/>
               <w:tab w:val="right" w:leader="dot" w:pos="9062"/>
@@ -1457,7 +1457,7 @@
         </w:p>
         <w:p>
           <w:pPr>
-            <w:pStyle w:val="TOC2"/>
+            <w:pStyle w:val="Verzeichnis2"/>
             <w:tabs>
               <w:tab w:val="left" w:pos="880"/>
               <w:tab w:val="right" w:leader="dot" w:pos="9062"/>
@@ -1545,7 +1545,7 @@
         </w:p>
         <w:p>
           <w:pPr>
-            <w:pStyle w:val="TOC2"/>
+            <w:pStyle w:val="Verzeichnis2"/>
             <w:tabs>
               <w:tab w:val="left" w:pos="880"/>
               <w:tab w:val="right" w:leader="dot" w:pos="9062"/>
@@ -1633,7 +1633,7 @@
         </w:p>
         <w:p>
           <w:pPr>
-            <w:pStyle w:val="TOC1"/>
+            <w:pStyle w:val="Verzeichnis1"/>
             <w:tabs>
               <w:tab w:val="left" w:pos="440"/>
               <w:tab w:val="right" w:leader="dot" w:pos="9062"/>
@@ -1721,7 +1721,7 @@
         </w:p>
         <w:p>
           <w:pPr>
-            <w:pStyle w:val="TOC2"/>
+            <w:pStyle w:val="Verzeichnis2"/>
             <w:tabs>
               <w:tab w:val="left" w:pos="880"/>
               <w:tab w:val="right" w:leader="dot" w:pos="9062"/>
@@ -1809,7 +1809,7 @@
         </w:p>
         <w:p>
           <w:pPr>
-            <w:pStyle w:val="TOC2"/>
+            <w:pStyle w:val="Verzeichnis2"/>
             <w:tabs>
               <w:tab w:val="left" w:pos="880"/>
               <w:tab w:val="right" w:leader="dot" w:pos="9062"/>
@@ -1897,7 +1897,7 @@
         </w:p>
         <w:p>
           <w:pPr>
-            <w:pStyle w:val="TOC1"/>
+            <w:pStyle w:val="Verzeichnis1"/>
             <w:tabs>
               <w:tab w:val="left" w:pos="440"/>
               <w:tab w:val="right" w:leader="dot" w:pos="9062"/>
@@ -1985,7 +1985,7 @@
         </w:p>
         <w:p>
           <w:pPr>
-            <w:pStyle w:val="TOC2"/>
+            <w:pStyle w:val="Verzeichnis2"/>
             <w:tabs>
               <w:tab w:val="left" w:pos="880"/>
               <w:tab w:val="right" w:leader="dot" w:pos="9062"/>
@@ -2073,7 +2073,7 @@
         </w:p>
         <w:p>
           <w:pPr>
-            <w:pStyle w:val="TOC2"/>
+            <w:pStyle w:val="Verzeichnis2"/>
             <w:tabs>
               <w:tab w:val="left" w:pos="880"/>
               <w:tab w:val="right" w:leader="dot" w:pos="9062"/>
@@ -2161,7 +2161,7 @@
         </w:p>
         <w:p>
           <w:pPr>
-            <w:pStyle w:val="TOC2"/>
+            <w:pStyle w:val="Verzeichnis2"/>
             <w:tabs>
               <w:tab w:val="left" w:pos="880"/>
               <w:tab w:val="right" w:leader="dot" w:pos="9062"/>
@@ -2249,7 +2249,7 @@
         </w:p>
         <w:p>
           <w:pPr>
-            <w:pStyle w:val="TOC2"/>
+            <w:pStyle w:val="Verzeichnis2"/>
             <w:tabs>
               <w:tab w:val="left" w:pos="880"/>
               <w:tab w:val="right" w:leader="dot" w:pos="9062"/>
@@ -2337,7 +2337,7 @@
         </w:p>
         <w:p>
           <w:pPr>
-            <w:pStyle w:val="TOC1"/>
+            <w:pStyle w:val="Verzeichnis1"/>
             <w:tabs>
               <w:tab w:val="left" w:pos="440"/>
               <w:tab w:val="right" w:leader="dot" w:pos="9062"/>
@@ -2425,7 +2425,7 @@
         </w:p>
         <w:p>
           <w:pPr>
-            <w:pStyle w:val="TOC2"/>
+            <w:pStyle w:val="Verzeichnis2"/>
             <w:tabs>
               <w:tab w:val="left" w:pos="880"/>
               <w:tab w:val="right" w:leader="dot" w:pos="9062"/>
@@ -2513,7 +2513,7 @@
         </w:p>
         <w:p>
           <w:pPr>
-            <w:pStyle w:val="TOC2"/>
+            <w:pStyle w:val="Verzeichnis2"/>
             <w:tabs>
               <w:tab w:val="left" w:pos="880"/>
               <w:tab w:val="right" w:leader="dot" w:pos="9062"/>
@@ -2601,7 +2601,7 @@
         </w:p>
         <w:p>
           <w:pPr>
-            <w:pStyle w:val="TOC2"/>
+            <w:pStyle w:val="Verzeichnis2"/>
             <w:tabs>
               <w:tab w:val="left" w:pos="880"/>
               <w:tab w:val="right" w:leader="dot" w:pos="9062"/>
@@ -2689,7 +2689,7 @@
         </w:p>
         <w:p>
           <w:pPr>
-            <w:pStyle w:val="TOC1"/>
+            <w:pStyle w:val="Verzeichnis1"/>
             <w:tabs>
               <w:tab w:val="left" w:pos="660"/>
               <w:tab w:val="right" w:leader="dot" w:pos="9062"/>
@@ -2777,7 +2777,7 @@
         </w:p>
         <w:p>
           <w:pPr>
-            <w:pStyle w:val="TOC2"/>
+            <w:pStyle w:val="Verzeichnis2"/>
             <w:tabs>
               <w:tab w:val="left" w:pos="880"/>
               <w:tab w:val="right" w:leader="dot" w:pos="9062"/>
@@ -2865,7 +2865,7 @@
         </w:p>
         <w:p>
           <w:pPr>
-            <w:pStyle w:val="TOC2"/>
+            <w:pStyle w:val="Verzeichnis2"/>
             <w:tabs>
               <w:tab w:val="left" w:pos="880"/>
               <w:tab w:val="right" w:leader="dot" w:pos="9062"/>
@@ -2980,7 +2980,7 @@
     </w:p>
     <w:p>
       <w:pPr>
-        <w:pStyle w:val="Heading1"/>
+        <w:pStyle w:val="berschrift1"/>
       </w:pPr>
       <w:bookmarkStart w:id="0" w:name="_Toc536105203"/>
       <w:r>
@@ -2991,7 +2991,7 @@
     </w:p>
     <w:tbl>
       <w:tblPr>
-        <w:tblStyle w:val="MediumShading1-Accent1"/>
+        <w:tblStyle w:val="MittlereSchattierung1-Akzent1"/>
         <w:tblW w:w="0" w:type="auto"/>
         <w:tblInd w:w="108" w:type="dxa"/>
         <w:tblLook w:val="04A0" w:firstRow="1" w:lastRow="0" w:firstColumn="1" w:lastColumn="0" w:noHBand="0" w:noVBand="1"/>
@@ -3157,7 +3157,7 @@
     </w:tbl>
     <w:p>
       <w:pPr>
-        <w:pStyle w:val="Heading1"/>
+        <w:pStyle w:val="berschrift1"/>
       </w:pPr>
       <w:bookmarkStart w:id="1" w:name="_Toc536105204"/>
       <w:r>
@@ -3199,7 +3199,7 @@
     </w:p>
     <w:p>
       <w:pPr>
-        <w:pStyle w:val="ListParagraph"/>
+        <w:pStyle w:val="Listenabsatz"/>
         <w:numPr>
           <w:ilvl w:val="0"/>
           <w:numId w:val="2"/>
@@ -3223,7 +3223,7 @@
     </w:p>
     <w:p>
       <w:pPr>
-        <w:pStyle w:val="ListParagraph"/>
+        <w:pStyle w:val="Listenabsatz"/>
         <w:numPr>
           <w:ilvl w:val="0"/>
           <w:numId w:val="2"/>
@@ -3247,7 +3247,7 @@
     </w:p>
     <w:p>
       <w:pPr>
-        <w:pStyle w:val="ListParagraph"/>
+        <w:pStyle w:val="Listenabsatz"/>
         <w:numPr>
           <w:ilvl w:val="0"/>
           <w:numId w:val="2"/>
@@ -3271,7 +3271,7 @@
     </w:p>
     <w:p>
       <w:pPr>
-        <w:pStyle w:val="ListParagraph"/>
+        <w:pStyle w:val="Listenabsatz"/>
         <w:numPr>
           <w:ilvl w:val="0"/>
           <w:numId w:val="2"/>
@@ -3315,7 +3315,7 @@
     </w:p>
     <w:p>
       <w:pPr>
-        <w:pStyle w:val="Heading1"/>
+        <w:pStyle w:val="berschrift1"/>
         <w:rPr>
           <w:lang w:val="en-US"/>
         </w:rPr>
@@ -3338,7 +3338,7 @@
     </w:p>
     <w:p>
       <w:pPr>
-        <w:pStyle w:val="Heading2"/>
+        <w:pStyle w:val="berschrift2"/>
         <w:rPr>
           <w:lang w:val="en-US"/>
         </w:rPr>
@@ -3354,7 +3354,7 @@
     </w:p>
     <w:tbl>
       <w:tblPr>
-        <w:tblStyle w:val="MediumShading1-Accent1"/>
+        <w:tblStyle w:val="MittlereSchattierung1-Akzent1"/>
         <w:tblW w:w="0" w:type="auto"/>
         <w:tblLook w:val="04A0" w:firstRow="1" w:lastRow="0" w:firstColumn="1" w:lastColumn="0" w:noHBand="0" w:noVBand="1"/>
       </w:tblPr>
@@ -3761,7 +3761,7 @@
     </w:p>
     <w:p>
       <w:pPr>
-        <w:pStyle w:val="Heading2"/>
+        <w:pStyle w:val="berschrift2"/>
         <w:rPr>
           <w:lang w:val="en-US"/>
         </w:rPr>
@@ -3862,7 +3862,7 @@
     </w:p>
     <w:p>
       <w:pPr>
-        <w:pStyle w:val="Heading2"/>
+        <w:pStyle w:val="berschrift2"/>
         <w:rPr>
           <w:lang w:val="en-US"/>
         </w:rPr>
@@ -4067,7 +4067,7 @@
     </w:p>
     <w:p>
       <w:pPr>
-        <w:pStyle w:val="Heading2"/>
+        <w:pStyle w:val="berschrift2"/>
         <w:rPr>
           <w:lang w:val="en-US"/>
         </w:rPr>
@@ -4114,7 +4114,7 @@
     </w:p>
     <w:p>
       <w:pPr>
-        <w:pStyle w:val="ListParagraph"/>
+        <w:pStyle w:val="Listenabsatz"/>
         <w:numPr>
           <w:ilvl w:val="0"/>
           <w:numId w:val="7"/>
@@ -4132,7 +4132,7 @@
     </w:p>
     <w:p>
       <w:pPr>
-        <w:pStyle w:val="ListParagraph"/>
+        <w:pStyle w:val="Listenabsatz"/>
         <w:numPr>
           <w:ilvl w:val="0"/>
           <w:numId w:val="7"/>
@@ -4150,7 +4150,7 @@
     </w:p>
     <w:p>
       <w:pPr>
-        <w:pStyle w:val="ListParagraph"/>
+        <w:pStyle w:val="Listenabsatz"/>
         <w:numPr>
           <w:ilvl w:val="0"/>
           <w:numId w:val="7"/>
@@ -4194,7 +4194,7 @@
     </w:p>
     <w:p>
       <w:pPr>
-        <w:pStyle w:val="Heading2"/>
+        <w:pStyle w:val="berschrift2"/>
         <w:rPr>
           <w:lang w:val="en-US"/>
         </w:rPr>
@@ -4242,7 +4242,7 @@
     </w:p>
     <w:p>
       <w:pPr>
-        <w:pStyle w:val="Heading2"/>
+        <w:pStyle w:val="berschrift2"/>
         <w:rPr>
           <w:lang w:val="en-US"/>
         </w:rPr>
@@ -4295,7 +4295,7 @@
     </w:p>
     <w:p>
       <w:pPr>
-        <w:pStyle w:val="Heading1"/>
+        <w:pStyle w:val="berschrift1"/>
         <w:rPr>
           <w:lang w:val="en-US"/>
         </w:rPr>
@@ -4330,7 +4330,7 @@
     </w:p>
     <w:p>
       <w:pPr>
-        <w:pStyle w:val="Heading2"/>
+        <w:pStyle w:val="berschrift2"/>
         <w:rPr>
           <w:lang w:val="en-US"/>
         </w:rPr>
@@ -4426,7 +4426,7 @@
     </w:p>
     <w:p>
       <w:pPr>
-        <w:pStyle w:val="Heading2"/>
+        <w:pStyle w:val="berschrift2"/>
         <w:rPr>
           <w:lang w:val="en-US"/>
         </w:rPr>
@@ -4466,7 +4466,7 @@
     </w:p>
     <w:p>
       <w:pPr>
-        <w:pStyle w:val="Heading2"/>
+        <w:pStyle w:val="berschrift2"/>
         <w:rPr>
           <w:lang w:val="en-US"/>
         </w:rPr>
@@ -4741,7 +4741,7 @@
     </w:p>
     <w:p>
       <w:pPr>
-        <w:pStyle w:val="Heading2"/>
+        <w:pStyle w:val="berschrift2"/>
         <w:rPr>
           <w:lang w:val="en-US"/>
         </w:rPr>
@@ -4822,7 +4822,7 @@
     </w:p>
     <w:p>
       <w:pPr>
-        <w:pStyle w:val="Heading1"/>
+        <w:pStyle w:val="berschrift1"/>
         <w:rPr>
           <w:lang w:val="en-US"/>
         </w:rPr>
@@ -4852,7 +4852,7 @@
     </w:p>
     <w:p>
       <w:pPr>
-        <w:pStyle w:val="ListParagraph"/>
+        <w:pStyle w:val="Listenabsatz"/>
         <w:numPr>
           <w:ilvl w:val="0"/>
           <w:numId w:val="3"/>
@@ -4870,7 +4870,7 @@
     </w:p>
     <w:p>
       <w:pPr>
-        <w:pStyle w:val="ListParagraph"/>
+        <w:pStyle w:val="Listenabsatz"/>
         <w:numPr>
           <w:ilvl w:val="0"/>
           <w:numId w:val="3"/>
@@ -4888,7 +4888,7 @@
     </w:p>
     <w:p>
       <w:pPr>
-        <w:pStyle w:val="ListParagraph"/>
+        <w:pStyle w:val="Listenabsatz"/>
         <w:numPr>
           <w:ilvl w:val="0"/>
           <w:numId w:val="3"/>
@@ -4925,7 +4925,7 @@
     </w:p>
     <w:p>
       <w:pPr>
-        <w:pStyle w:val="Heading2"/>
+        <w:pStyle w:val="berschrift2"/>
         <w:rPr>
           <w:lang w:val="en-US"/>
         </w:rPr>
@@ -5003,7 +5003,7 @@
     </w:p>
     <w:p>
       <w:pPr>
-        <w:pStyle w:val="Heading1"/>
+        <w:pStyle w:val="berschrift1"/>
         <w:rPr>
           <w:lang w:val="en-US"/>
         </w:rPr>
@@ -5046,7 +5046,7 @@
     </w:p>
     <w:p>
       <w:pPr>
-        <w:pStyle w:val="ListParagraph"/>
+        <w:pStyle w:val="Listenabsatz"/>
         <w:numPr>
           <w:ilvl w:val="0"/>
           <w:numId w:val="3"/>
@@ -5064,7 +5064,7 @@
     </w:p>
     <w:p>
       <w:pPr>
-        <w:pStyle w:val="ListParagraph"/>
+        <w:pStyle w:val="Listenabsatz"/>
         <w:numPr>
           <w:ilvl w:val="0"/>
           <w:numId w:val="3"/>
@@ -5082,7 +5082,7 @@
     </w:p>
     <w:p>
       <w:pPr>
-        <w:pStyle w:val="ListParagraph"/>
+        <w:pStyle w:val="Listenabsatz"/>
         <w:numPr>
           <w:ilvl w:val="1"/>
           <w:numId w:val="3"/>
@@ -5100,7 +5100,7 @@
     </w:p>
     <w:p>
       <w:pPr>
-        <w:pStyle w:val="ListParagraph"/>
+        <w:pStyle w:val="Listenabsatz"/>
         <w:numPr>
           <w:ilvl w:val="1"/>
           <w:numId w:val="3"/>
@@ -5118,7 +5118,7 @@
     </w:p>
     <w:p>
       <w:pPr>
-        <w:pStyle w:val="ListParagraph"/>
+        <w:pStyle w:val="Listenabsatz"/>
         <w:numPr>
           <w:ilvl w:val="1"/>
           <w:numId w:val="3"/>
@@ -5136,7 +5136,7 @@
     </w:p>
     <w:p>
       <w:pPr>
-        <w:pStyle w:val="ListParagraph"/>
+        <w:pStyle w:val="Listenabsatz"/>
         <w:numPr>
           <w:ilvl w:val="1"/>
           <w:numId w:val="3"/>
@@ -5154,7 +5154,7 @@
     </w:p>
     <w:p>
       <w:pPr>
-        <w:pStyle w:val="ListParagraph"/>
+        <w:pStyle w:val="Listenabsatz"/>
         <w:numPr>
           <w:ilvl w:val="0"/>
           <w:numId w:val="3"/>
@@ -5172,7 +5172,7 @@
     </w:p>
     <w:p>
       <w:pPr>
-        <w:pStyle w:val="ListParagraph"/>
+        <w:pStyle w:val="Listenabsatz"/>
         <w:numPr>
           <w:ilvl w:val="0"/>
           <w:numId w:val="3"/>
@@ -5190,7 +5190,7 @@
     </w:p>
     <w:p>
       <w:pPr>
-        <w:pStyle w:val="Heading2"/>
+        <w:pStyle w:val="berschrift2"/>
         <w:rPr>
           <w:lang w:val="en-US"/>
         </w:rPr>
@@ -5238,7 +5238,7 @@
     </w:p>
     <w:p>
       <w:pPr>
-        <w:pStyle w:val="Heading2"/>
+        <w:pStyle w:val="berschrift2"/>
         <w:rPr>
           <w:lang w:val="en-US"/>
         </w:rPr>
@@ -5317,7 +5317,7 @@
     </w:p>
     <w:p>
       <w:pPr>
-        <w:pStyle w:val="Heading1"/>
+        <w:pStyle w:val="berschrift1"/>
         <w:rPr>
           <w:lang w:val="en-US"/>
         </w:rPr>
@@ -5347,7 +5347,7 @@
     </w:p>
     <w:p>
       <w:pPr>
-        <w:pStyle w:val="ListParagraph"/>
+        <w:pStyle w:val="Listenabsatz"/>
         <w:numPr>
           <w:ilvl w:val="0"/>
           <w:numId w:val="4"/>
@@ -5389,7 +5389,7 @@
     </w:p>
     <w:p>
       <w:pPr>
-        <w:pStyle w:val="ListParagraph"/>
+        <w:pStyle w:val="Listenabsatz"/>
         <w:numPr>
           <w:ilvl w:val="0"/>
           <w:numId w:val="4"/>
@@ -5407,7 +5407,7 @@
     </w:p>
     <w:p>
       <w:pPr>
-        <w:pStyle w:val="ListParagraph"/>
+        <w:pStyle w:val="Listenabsatz"/>
         <w:numPr>
           <w:ilvl w:val="0"/>
           <w:numId w:val="4"/>
@@ -5425,7 +5425,7 @@
     </w:p>
     <w:p>
       <w:pPr>
-        <w:pStyle w:val="ListParagraph"/>
+        <w:pStyle w:val="Listenabsatz"/>
         <w:numPr>
           <w:ilvl w:val="0"/>
           <w:numId w:val="4"/>
@@ -5461,7 +5461,7 @@
     </w:p>
     <w:p>
       <w:pPr>
-        <w:pStyle w:val="Heading2"/>
+        <w:pStyle w:val="berschrift2"/>
         <w:rPr>
           <w:lang w:val="en-US"/>
         </w:rPr>
@@ -5508,7 +5508,7 @@
     </w:p>
     <w:p>
       <w:pPr>
-        <w:pStyle w:val="Heading2"/>
+        <w:pStyle w:val="berschrift2"/>
         <w:rPr>
           <w:lang w:val="en-US"/>
         </w:rPr>
@@ -5543,7 +5543,7 @@
     </w:p>
     <w:p>
       <w:pPr>
-        <w:pStyle w:val="Heading2"/>
+        <w:pStyle w:val="berschrift2"/>
         <w:rPr>
           <w:lang w:val="en-US"/>
         </w:rPr>
@@ -5596,7 +5596,7 @@
     </w:p>
     <w:p>
       <w:pPr>
-        <w:pStyle w:val="Heading1"/>
+        <w:pStyle w:val="berschrift1"/>
         <w:rPr>
           <w:lang w:val="en-US"/>
         </w:rPr>
@@ -5644,7 +5644,7 @@
     </w:p>
     <w:p>
       <w:pPr>
-        <w:pStyle w:val="ListParagraph"/>
+        <w:pStyle w:val="Listenabsatz"/>
         <w:numPr>
           <w:ilvl w:val="0"/>
           <w:numId w:val="5"/>
@@ -5668,7 +5668,7 @@
     </w:p>
     <w:p>
       <w:pPr>
-        <w:pStyle w:val="ListParagraph"/>
+        <w:pStyle w:val="Listenabsatz"/>
         <w:numPr>
           <w:ilvl w:val="0"/>
           <w:numId w:val="5"/>
@@ -5686,7 +5686,7 @@
     </w:p>
     <w:p>
       <w:pPr>
-        <w:pStyle w:val="ListParagraph"/>
+        <w:pStyle w:val="Listenabsatz"/>
         <w:numPr>
           <w:ilvl w:val="0"/>
           <w:numId w:val="5"/>
@@ -5710,7 +5710,7 @@
     </w:p>
     <w:p>
       <w:pPr>
-        <w:pStyle w:val="Heading2"/>
+        <w:pStyle w:val="berschrift2"/>
         <w:rPr>
           <w:lang w:val="en-US"/>
         </w:rPr>
@@ -5746,7 +5746,7 @@
     </w:p>
     <w:p>
       <w:pPr>
-        <w:pStyle w:val="Heading2"/>
+        <w:pStyle w:val="berschrift2"/>
         <w:rPr>
           <w:lang w:val="en-US"/>
         </w:rPr>
@@ -5799,7 +5799,7 @@
     </w:p>
     <w:p>
       <w:pPr>
-        <w:pStyle w:val="Heading2"/>
+        <w:pStyle w:val="berschrift2"/>
         <w:rPr>
           <w:lang w:val="en-US"/>
         </w:rPr>
@@ -5832,7 +5832,7 @@
     </w:p>
     <w:p>
       <w:pPr>
-        <w:pStyle w:val="Heading2"/>
+        <w:pStyle w:val="berschrift2"/>
         <w:rPr>
           <w:lang w:val="en-US"/>
         </w:rPr>
@@ -5910,7 +5910,7 @@
     </w:p>
     <w:p>
       <w:pPr>
-        <w:pStyle w:val="Heading2"/>
+        <w:pStyle w:val="berschrift2"/>
         <w:rPr>
           <w:lang w:val="en-US"/>
         </w:rPr>
@@ -5977,7 +5977,7 @@
     </w:p>
     <w:p>
       <w:pPr>
-        <w:pStyle w:val="Heading1"/>
+        <w:pStyle w:val="berschrift1"/>
         <w:rPr>
           <w:lang w:val="en-US"/>
         </w:rPr>
@@ -6014,7 +6014,7 @@
     </w:p>
     <w:p>
       <w:pPr>
-        <w:pStyle w:val="Heading2"/>
+        <w:pStyle w:val="berschrift2"/>
         <w:rPr>
           <w:lang w:val="en-US"/>
         </w:rPr>
@@ -6032,8 +6032,6 @@
         </w:rPr>
         <w:t>ed</w:t>
       </w:r>
-      <w:bookmarkStart w:id="28" w:name="_GoBack"/>
-      <w:bookmarkEnd w:id="28"/>
       <w:r>
         <w:rPr>
           <w:lang w:val="en-US"/>
@@ -6050,7 +6048,7 @@
     </w:p>
     <w:p>
       <w:pPr>
-        <w:pStyle w:val="ListParagraph"/>
+        <w:pStyle w:val="Listenabsatz"/>
         <w:rPr>
           <w:lang w:val="en-US"/>
         </w:rPr>
@@ -6067,7 +6065,6 @@
             <w14:uncheckedState w14:val="2610" w14:font="MS Gothic"/>
           </w14:checkbox>
         </w:sdtPr>
-        <w:sdtEndPr/>
         <w:sdtContent>
           <w:r>
             <w:rPr>
@@ -6082,18 +6079,12 @@
         <w:rPr>
           <w:lang w:val="en-US"/>
         </w:rPr>
-        <w:t xml:space="preserve"> </w:t>
-      </w:r>
-      <w:r>
-        <w:rPr>
-          <w:lang w:val="en-US"/>
-        </w:rPr>
-        <w:t>Import data from old system</w:t>
-      </w:r>
-    </w:p>
-    <w:p>
-      <w:pPr>
-        <w:pStyle w:val="ListParagraph"/>
+        <w:t xml:space="preserve"> Clone database from existing production system</w:t>
+      </w:r>
+    </w:p>
+    <w:p>
+      <w:pPr>
+        <w:pStyle w:val="Listenabsatz"/>
         <w:rPr>
           <w:lang w:val="en-US"/>
         </w:rPr>
@@ -6110,7 +6101,6 @@
             <w14:uncheckedState w14:val="2610" w14:font="MS Gothic"/>
           </w14:checkbox>
         </w:sdtPr>
-        <w:sdtEndPr/>
         <w:sdtContent>
           <w:r>
             <w:rPr>
@@ -6125,18 +6115,12 @@
         <w:rPr>
           <w:lang w:val="en-US"/>
         </w:rPr>
-        <w:t xml:space="preserve"> </w:t>
-      </w:r>
-      <w:r>
-        <w:rPr>
-          <w:lang w:val="en-US"/>
-        </w:rPr>
-        <w:t>Existing data in system</w:t>
-      </w:r>
-    </w:p>
-    <w:p>
-      <w:pPr>
-        <w:pStyle w:val="ListParagraph"/>
+        <w:t xml:space="preserve"> Existing, artificial data in system under test</w:t>
+      </w:r>
+    </w:p>
+    <w:p>
+      <w:pPr>
+        <w:pStyle w:val="Listenabsatz"/>
         <w:rPr>
           <w:lang w:val="en-US"/>
         </w:rPr>
@@ -6153,7 +6137,6 @@
             <w14:uncheckedState w14:val="2610" w14:font="MS Gothic"/>
           </w14:checkbox>
         </w:sdtPr>
-        <w:sdtEndPr/>
         <w:sdtContent>
           <w:r>
             <w:rPr>
@@ -6168,47 +6151,79 @@
         <w:rPr>
           <w:lang w:val="en-US"/>
         </w:rPr>
+        <w:t xml:space="preserve"> Synthetic data generated for performance tests</w:t>
+      </w:r>
+    </w:p>
+    <w:p>
+      <w:pPr>
+        <w:pStyle w:val="Listenabsatz"/>
+        <w:rPr>
+          <w:lang w:val="en-US"/>
+        </w:rPr>
+      </w:pPr>
+      <w:sdt>
+        <w:sdtPr>
+          <w:rPr>
+            <w:lang w:val="en-US"/>
+          </w:rPr>
+          <w:id w:val="892314063"/>
+          <w14:checkbox>
+            <w14:checked w14:val="0"/>
+            <w14:checkedState w14:val="2612" w14:font="MS Gothic"/>
+            <w14:uncheckedState w14:val="2610" w14:font="MS Gothic"/>
+          </w14:checkbox>
+        </w:sdtPr>
+        <w:sdtContent>
+          <w:r>
+            <w:rPr>
+              <w:rFonts w:ascii="MS Gothic" w:eastAsia="MS Gothic" w:hAnsi="MS Gothic" w:hint="eastAsia"/>
+              <w:lang w:val="en-US"/>
+            </w:rPr>
+            <w:t>☐</w:t>
+          </w:r>
+        </w:sdtContent>
+      </w:sdt>
+      <w:r>
+        <w:rPr>
+          <w:lang w:val="en-US"/>
+        </w:rPr>
+        <w:t xml:space="preserve"> Other: </w:t>
+      </w:r>
+      <w:bookmarkStart w:id="28" w:name="_GoBack"/>
+      <w:bookmarkEnd w:id="28"/>
+    </w:p>
+    <w:p>
+      <w:pPr>
+        <w:rPr>
+          <w:lang w:val="en-US"/>
+        </w:rPr>
+      </w:pPr>
+    </w:p>
+    <w:p>
+      <w:pPr>
+        <w:pStyle w:val="berschrift2"/>
+        <w:rPr>
+          <w:lang w:val="en-US"/>
+        </w:rPr>
+      </w:pPr>
+      <w:bookmarkStart w:id="29" w:name="_Toc536105231"/>
+      <w:r>
+        <w:rPr>
+          <w:lang w:val="en-US"/>
+        </w:rPr>
+        <w:t>What is the amount of data in the environments?</w:t>
+      </w:r>
+      <w:bookmarkEnd w:id="29"/>
+      <w:r>
+        <w:rPr>
+          <w:lang w:val="en-US"/>
+        </w:rPr>
         <w:t xml:space="preserve"> </w:t>
       </w:r>
-      <w:r>
-        <w:rPr>
-          <w:lang w:val="en-US"/>
-        </w:rPr>
-        <w:t>Synthetic data from system owner</w:t>
-      </w:r>
-    </w:p>
-    <w:p>
-      <w:pPr>
-        <w:rPr>
-          <w:lang w:val="en-US"/>
-        </w:rPr>
-      </w:pPr>
-    </w:p>
-    <w:p>
-      <w:pPr>
-        <w:pStyle w:val="Heading2"/>
-        <w:rPr>
-          <w:lang w:val="en-US"/>
-        </w:rPr>
-      </w:pPr>
-      <w:bookmarkStart w:id="29" w:name="_Toc536105231"/>
-      <w:r>
-        <w:rPr>
-          <w:lang w:val="en-US"/>
-        </w:rPr>
-        <w:t>What is the amount of data in the environments?</w:t>
-      </w:r>
-      <w:bookmarkEnd w:id="29"/>
-      <w:r>
-        <w:rPr>
-          <w:lang w:val="en-US"/>
-        </w:rPr>
-        <w:t xml:space="preserve"> </w:t>
-      </w:r>
-    </w:p>
-    <w:p>
-      <w:pPr>
-        <w:pStyle w:val="ListParagraph"/>
+    </w:p>
+    <w:p>
+      <w:pPr>
+        <w:pStyle w:val="Listenabsatz"/>
         <w:numPr>
           <w:ilvl w:val="0"/>
           <w:numId w:val="6"/>
@@ -6226,7 +6241,7 @@
     </w:p>
     <w:p>
       <w:pPr>
-        <w:pStyle w:val="ListParagraph"/>
+        <w:pStyle w:val="Listenabsatz"/>
         <w:numPr>
           <w:ilvl w:val="1"/>
           <w:numId w:val="6"/>
@@ -6244,7 +6259,7 @@
     </w:p>
     <w:p>
       <w:pPr>
-        <w:pStyle w:val="ListParagraph"/>
+        <w:pStyle w:val="Listenabsatz"/>
         <w:numPr>
           <w:ilvl w:val="1"/>
           <w:numId w:val="6"/>
@@ -6262,7 +6277,7 @@
     </w:p>
     <w:p>
       <w:pPr>
-        <w:pStyle w:val="ListParagraph"/>
+        <w:pStyle w:val="Listenabsatz"/>
         <w:numPr>
           <w:ilvl w:val="0"/>
           <w:numId w:val="6"/>
@@ -6280,7 +6295,7 @@
     </w:p>
     <w:p>
       <w:pPr>
-        <w:pStyle w:val="ListParagraph"/>
+        <w:pStyle w:val="Listenabsatz"/>
         <w:numPr>
           <w:ilvl w:val="1"/>
           <w:numId w:val="6"/>
@@ -6298,7 +6313,7 @@
     </w:p>
     <w:p>
       <w:pPr>
-        <w:pStyle w:val="ListParagraph"/>
+        <w:pStyle w:val="Listenabsatz"/>
         <w:numPr>
           <w:ilvl w:val="1"/>
           <w:numId w:val="6"/>
@@ -6316,7 +6331,7 @@
     </w:p>
     <w:p>
       <w:pPr>
-        <w:pStyle w:val="ListParagraph"/>
+        <w:pStyle w:val="Listenabsatz"/>
         <w:ind w:left="1440"/>
         <w:rPr>
           <w:lang w:val="en-US"/>
@@ -6325,7 +6340,7 @@
     </w:p>
     <w:p>
       <w:pPr>
-        <w:pStyle w:val="Heading2"/>
+        <w:pStyle w:val="berschrift2"/>
         <w:rPr>
           <w:lang w:val="en-US"/>
         </w:rPr>
@@ -6373,7 +6388,7 @@
     </w:p>
     <w:p>
       <w:pPr>
-        <w:pStyle w:val="Heading1"/>
+        <w:pStyle w:val="berschrift1"/>
         <w:rPr>
           <w:lang w:val="en-US"/>
         </w:rPr>
@@ -6428,7 +6443,7 @@
     </w:p>
     <w:p>
       <w:pPr>
-        <w:pStyle w:val="Heading2"/>
+        <w:pStyle w:val="berschrift2"/>
         <w:rPr>
           <w:lang w:val="en-US"/>
         </w:rPr>
@@ -6550,7 +6565,7 @@
     </w:p>
     <w:p>
       <w:pPr>
-        <w:pStyle w:val="Heading2"/>
+        <w:pStyle w:val="berschrift2"/>
         <w:rPr>
           <w:lang w:val="en-US"/>
         </w:rPr>
@@ -6673,7 +6688,7 @@
 <w:ftr xmlns:wpc="http://schemas.microsoft.com/office/word/2010/wordprocessingCanvas" xmlns:mc="http://schemas.openxmlformats.org/markup-compatibility/2006" xmlns:o="urn:schemas-microsoft-com:office:office" xmlns:r="http://schemas.openxmlformats.org/officeDocument/2006/relationships" xmlns:m="http://schemas.openxmlformats.org/officeDocument/2006/math" xmlns:v="urn:schemas-microsoft-com:vml" xmlns:wp14="http://schemas.microsoft.com/office/word/2010/wordprocessingDrawing" xmlns:wp="http://schemas.openxmlformats.org/drawingml/2006/wordprocessingDrawing" xmlns:w10="urn:schemas-microsoft-com:office:word" xmlns:w="http://schemas.openxmlformats.org/wordprocessingml/2006/main" xmlns:w14="http://schemas.microsoft.com/office/word/2010/wordml" xmlns:wpg="http://schemas.microsoft.com/office/word/2010/wordprocessingGroup" xmlns:wpi="http://schemas.microsoft.com/office/word/2010/wordprocessingInk" xmlns:wne="http://schemas.microsoft.com/office/word/2006/wordml" xmlns:wps="http://schemas.microsoft.com/office/word/2010/wordprocessingShape" mc:Ignorable="w14 wp14">
   <w:p>
     <w:pPr>
-      <w:pStyle w:val="Footer"/>
+      <w:pStyle w:val="Fuzeile"/>
     </w:pPr>
     <w:r>
       <w:tab/>
@@ -6757,7 +6772,7 @@
 <w:hdr xmlns:wpc="http://schemas.microsoft.com/office/word/2010/wordprocessingCanvas" xmlns:mc="http://schemas.openxmlformats.org/markup-compatibility/2006" xmlns:o="urn:schemas-microsoft-com:office:office" xmlns:r="http://schemas.openxmlformats.org/officeDocument/2006/relationships" xmlns:m="http://schemas.openxmlformats.org/officeDocument/2006/math" xmlns:v="urn:schemas-microsoft-com:vml" xmlns:wp14="http://schemas.microsoft.com/office/word/2010/wordprocessingDrawing" xmlns:wp="http://schemas.openxmlformats.org/drawingml/2006/wordprocessingDrawing" xmlns:w10="urn:schemas-microsoft-com:office:word" xmlns:w="http://schemas.openxmlformats.org/wordprocessingml/2006/main" xmlns:w14="http://schemas.microsoft.com/office/word/2010/wordml" xmlns:wpg="http://schemas.microsoft.com/office/word/2010/wordprocessingGroup" xmlns:wpi="http://schemas.microsoft.com/office/word/2010/wordprocessingInk" xmlns:wne="http://schemas.microsoft.com/office/word/2006/wordml" xmlns:wps="http://schemas.microsoft.com/office/word/2010/wordprocessingShape" mc:Ignorable="w14 wp14">
   <w:p>
     <w:pPr>
-      <w:pStyle w:val="Header"/>
+      <w:pStyle w:val="Kopfzeile"/>
     </w:pPr>
     <w:r>
       <w:tab/>
@@ -7231,7 +7246,7 @@
     <w:lvl w:ilvl="0">
       <w:start w:val="1"/>
       <w:numFmt w:val="decimal"/>
-      <w:pStyle w:val="Heading1"/>
+      <w:pStyle w:val="berschrift1"/>
       <w:lvlText w:val="%1"/>
       <w:lvlJc w:val="left"/>
       <w:pPr>
@@ -7241,7 +7256,7 @@
     <w:lvl w:ilvl="1">
       <w:start w:val="1"/>
       <w:numFmt w:val="decimal"/>
-      <w:pStyle w:val="Heading2"/>
+      <w:pStyle w:val="berschrift2"/>
       <w:lvlText w:val="%1.%2"/>
       <w:lvlJc w:val="left"/>
       <w:pPr>
@@ -7251,7 +7266,7 @@
     <w:lvl w:ilvl="2">
       <w:start w:val="1"/>
       <w:numFmt w:val="decimal"/>
-      <w:pStyle w:val="Heading3"/>
+      <w:pStyle w:val="berschrift3"/>
       <w:lvlText w:val="%1.%2.%3"/>
       <w:lvlJc w:val="left"/>
       <w:pPr>
@@ -7261,7 +7276,7 @@
     <w:lvl w:ilvl="3">
       <w:start w:val="1"/>
       <w:numFmt w:val="decimal"/>
-      <w:pStyle w:val="Heading4"/>
+      <w:pStyle w:val="berschrift4"/>
       <w:lvlText w:val="%1.%2.%3.%4"/>
       <w:lvlJc w:val="left"/>
       <w:pPr>
@@ -7271,7 +7286,7 @@
     <w:lvl w:ilvl="4">
       <w:start w:val="1"/>
       <w:numFmt w:val="decimal"/>
-      <w:pStyle w:val="Heading5"/>
+      <w:pStyle w:val="berschrift5"/>
       <w:lvlText w:val="%1.%2.%3.%4.%5"/>
       <w:lvlJc w:val="left"/>
       <w:pPr>
@@ -7281,7 +7296,7 @@
     <w:lvl w:ilvl="5">
       <w:start w:val="1"/>
       <w:numFmt w:val="decimal"/>
-      <w:pStyle w:val="Heading6"/>
+      <w:pStyle w:val="berschrift6"/>
       <w:lvlText w:val="%1.%2.%3.%4.%5.%6"/>
       <w:lvlJc w:val="left"/>
       <w:pPr>
@@ -7291,7 +7306,7 @@
     <w:lvl w:ilvl="6">
       <w:start w:val="1"/>
       <w:numFmt w:val="decimal"/>
-      <w:pStyle w:val="Heading7"/>
+      <w:pStyle w:val="berschrift7"/>
       <w:lvlText w:val="%1.%2.%3.%4.%5.%6.%7"/>
       <w:lvlJc w:val="left"/>
       <w:pPr>
@@ -7301,7 +7316,7 @@
     <w:lvl w:ilvl="7">
       <w:start w:val="1"/>
       <w:numFmt w:val="decimal"/>
-      <w:pStyle w:val="Heading8"/>
+      <w:pStyle w:val="berschrift8"/>
       <w:lvlText w:val="%1.%2.%3.%4.%5.%6.%7.%8"/>
       <w:lvlJc w:val="left"/>
       <w:pPr>
@@ -7311,7 +7326,7 @@
     <w:lvl w:ilvl="8">
       <w:start w:val="1"/>
       <w:numFmt w:val="decimal"/>
-      <w:pStyle w:val="Heading9"/>
+      <w:pStyle w:val="berschrift9"/>
       <w:lvlText w:val="%1.%2.%3.%4.%5.%6.%7.%8.%9"/>
       <w:lvlJc w:val="left"/>
       <w:pPr>
@@ -7725,15 +7740,15 @@
     <w:lsdException w:name="Bibliography" w:uiPriority="37"/>
     <w:lsdException w:name="TOC Heading" w:uiPriority="39" w:qFormat="1"/>
   </w:latentStyles>
-  <w:style w:type="paragraph" w:default="1" w:styleId="Normal">
+  <w:style w:type="paragraph" w:default="1" w:styleId="Standard">
     <w:name w:val="Normal"/>
     <w:qFormat/>
   </w:style>
-  <w:style w:type="paragraph" w:styleId="Heading1">
+  <w:style w:type="paragraph" w:styleId="berschrift1">
     <w:name w:val="heading 1"/>
-    <w:basedOn w:val="Normal"/>
-    <w:next w:val="Normal"/>
-    <w:link w:val="Heading1Char"/>
+    <w:basedOn w:val="Standard"/>
+    <w:next w:val="Standard"/>
+    <w:link w:val="berschrift1Zchn"/>
     <w:uiPriority w:val="9"/>
     <w:qFormat/>
     <w:rsid w:val="005D0F00"/>
@@ -7755,11 +7770,11 @@
       <w:szCs w:val="28"/>
     </w:rPr>
   </w:style>
-  <w:style w:type="paragraph" w:styleId="Heading2">
+  <w:style w:type="paragraph" w:styleId="berschrift2">
     <w:name w:val="heading 2"/>
-    <w:basedOn w:val="Normal"/>
-    <w:next w:val="Normal"/>
-    <w:link w:val="Heading2Char"/>
+    <w:basedOn w:val="Standard"/>
+    <w:next w:val="Standard"/>
+    <w:link w:val="berschrift2Zchn"/>
     <w:uiPriority w:val="9"/>
     <w:unhideWhenUsed/>
     <w:qFormat/>
@@ -7783,11 +7798,11 @@
       <w:szCs w:val="26"/>
     </w:rPr>
   </w:style>
-  <w:style w:type="paragraph" w:styleId="Heading3">
+  <w:style w:type="paragraph" w:styleId="berschrift3">
     <w:name w:val="heading 3"/>
-    <w:basedOn w:val="Normal"/>
-    <w:next w:val="Normal"/>
-    <w:link w:val="Heading3Char"/>
+    <w:basedOn w:val="Standard"/>
+    <w:next w:val="Standard"/>
+    <w:link w:val="berschrift3Zchn"/>
     <w:uiPriority w:val="9"/>
     <w:semiHidden/>
     <w:unhideWhenUsed/>
@@ -7810,11 +7825,11 @@
       <w:color w:val="4F81BD" w:themeColor="accent1"/>
     </w:rPr>
   </w:style>
-  <w:style w:type="paragraph" w:styleId="Heading4">
+  <w:style w:type="paragraph" w:styleId="berschrift4">
     <w:name w:val="heading 4"/>
-    <w:basedOn w:val="Normal"/>
-    <w:next w:val="Normal"/>
-    <w:link w:val="Heading4Char"/>
+    <w:basedOn w:val="Standard"/>
+    <w:next w:val="Standard"/>
+    <w:link w:val="berschrift4Zchn"/>
     <w:uiPriority w:val="9"/>
     <w:semiHidden/>
     <w:unhideWhenUsed/>
@@ -7839,11 +7854,11 @@
       <w:color w:val="4F81BD" w:themeColor="accent1"/>
     </w:rPr>
   </w:style>
-  <w:style w:type="paragraph" w:styleId="Heading5">
+  <w:style w:type="paragraph" w:styleId="berschrift5">
     <w:name w:val="heading 5"/>
-    <w:basedOn w:val="Normal"/>
-    <w:next w:val="Normal"/>
-    <w:link w:val="Heading5Char"/>
+    <w:basedOn w:val="Standard"/>
+    <w:next w:val="Standard"/>
+    <w:link w:val="berschrift5Zchn"/>
     <w:uiPriority w:val="9"/>
     <w:semiHidden/>
     <w:unhideWhenUsed/>
@@ -7864,11 +7879,11 @@
       <w:color w:val="243F60" w:themeColor="accent1" w:themeShade="7F"/>
     </w:rPr>
   </w:style>
-  <w:style w:type="paragraph" w:styleId="Heading6">
+  <w:style w:type="paragraph" w:styleId="berschrift6">
     <w:name w:val="heading 6"/>
-    <w:basedOn w:val="Normal"/>
-    <w:next w:val="Normal"/>
-    <w:link w:val="Heading6Char"/>
+    <w:basedOn w:val="Standard"/>
+    <w:next w:val="Standard"/>
+    <w:link w:val="berschrift6Zchn"/>
     <w:uiPriority w:val="9"/>
     <w:semiHidden/>
     <w:unhideWhenUsed/>
@@ -7891,11 +7906,11 @@
       <w:color w:val="243F60" w:themeColor="accent1" w:themeShade="7F"/>
     </w:rPr>
   </w:style>
-  <w:style w:type="paragraph" w:styleId="Heading7">
+  <w:style w:type="paragraph" w:styleId="berschrift7">
     <w:name w:val="heading 7"/>
-    <w:basedOn w:val="Normal"/>
-    <w:next w:val="Normal"/>
-    <w:link w:val="Heading7Char"/>
+    <w:basedOn w:val="Standard"/>
+    <w:next w:val="Standard"/>
+    <w:link w:val="berschrift7Zchn"/>
     <w:uiPriority w:val="9"/>
     <w:semiHidden/>
     <w:unhideWhenUsed/>
@@ -7918,11 +7933,11 @@
       <w:color w:val="404040" w:themeColor="text1" w:themeTint="BF"/>
     </w:rPr>
   </w:style>
-  <w:style w:type="paragraph" w:styleId="Heading8">
+  <w:style w:type="paragraph" w:styleId="berschrift8">
     <w:name w:val="heading 8"/>
-    <w:basedOn w:val="Normal"/>
-    <w:next w:val="Normal"/>
-    <w:link w:val="Heading8Char"/>
+    <w:basedOn w:val="Standard"/>
+    <w:next w:val="Standard"/>
+    <w:link w:val="berschrift8Zchn"/>
     <w:uiPriority w:val="9"/>
     <w:semiHidden/>
     <w:unhideWhenUsed/>
@@ -7945,11 +7960,11 @@
       <w:szCs w:val="20"/>
     </w:rPr>
   </w:style>
-  <w:style w:type="paragraph" w:styleId="Heading9">
+  <w:style w:type="paragraph" w:styleId="berschrift9">
     <w:name w:val="heading 9"/>
-    <w:basedOn w:val="Normal"/>
-    <w:next w:val="Normal"/>
-    <w:link w:val="Heading9Char"/>
+    <w:basedOn w:val="Standard"/>
+    <w:next w:val="Standard"/>
+    <w:link w:val="berschrift9Zchn"/>
     <w:uiPriority w:val="9"/>
     <w:semiHidden/>
     <w:unhideWhenUsed/>
@@ -7974,13 +7989,13 @@
       <w:szCs w:val="20"/>
     </w:rPr>
   </w:style>
-  <w:style w:type="character" w:default="1" w:styleId="DefaultParagraphFont">
+  <w:style w:type="character" w:default="1" w:styleId="Absatz-Standardschriftart">
     <w:name w:val="Default Paragraph Font"/>
     <w:uiPriority w:val="1"/>
     <w:semiHidden/>
     <w:unhideWhenUsed/>
   </w:style>
-  <w:style w:type="table" w:default="1" w:styleId="TableNormal">
+  <w:style w:type="table" w:default="1" w:styleId="NormaleTabelle">
     <w:name w:val="Normal Table"/>
     <w:uiPriority w:val="99"/>
     <w:semiHidden/>
@@ -7995,16 +8010,16 @@
       </w:tblCellMar>
     </w:tblPr>
   </w:style>
-  <w:style w:type="numbering" w:default="1" w:styleId="NoList">
+  <w:style w:type="numbering" w:default="1" w:styleId="KeineListe">
     <w:name w:val="No List"/>
     <w:uiPriority w:val="99"/>
     <w:semiHidden/>
     <w:unhideWhenUsed/>
   </w:style>
-  <w:style w:type="character" w:customStyle="1" w:styleId="Heading1Char">
-    <w:name w:val="Heading 1 Char"/>
-    <w:basedOn w:val="DefaultParagraphFont"/>
-    <w:link w:val="Heading1"/>
+  <w:style w:type="character" w:customStyle="1" w:styleId="berschrift1Zchn">
+    <w:name w:val="Überschrift 1 Zchn"/>
+    <w:basedOn w:val="Absatz-Standardschriftart"/>
+    <w:link w:val="berschrift1"/>
     <w:uiPriority w:val="9"/>
     <w:rsid w:val="005D0F00"/>
     <w:rPr>
@@ -8016,11 +8031,11 @@
       <w:szCs w:val="28"/>
     </w:rPr>
   </w:style>
-  <w:style w:type="paragraph" w:styleId="Title">
+  <w:style w:type="paragraph" w:styleId="Titel">
     <w:name w:val="Title"/>
-    <w:basedOn w:val="Normal"/>
-    <w:next w:val="Normal"/>
-    <w:link w:val="TitleChar"/>
+    <w:basedOn w:val="Standard"/>
+    <w:next w:val="Standard"/>
+    <w:link w:val="TitelZchn"/>
     <w:uiPriority w:val="10"/>
     <w:qFormat/>
     <w:rsid w:val="005D0F00"/>
@@ -8040,10 +8055,10 @@
       <w:szCs w:val="52"/>
     </w:rPr>
   </w:style>
-  <w:style w:type="character" w:customStyle="1" w:styleId="TitleChar">
-    <w:name w:val="Title Char"/>
-    <w:basedOn w:val="DefaultParagraphFont"/>
-    <w:link w:val="Title"/>
+  <w:style w:type="character" w:customStyle="1" w:styleId="TitelZchn">
+    <w:name w:val="Titel Zchn"/>
+    <w:basedOn w:val="Absatz-Standardschriftart"/>
+    <w:link w:val="Titel"/>
     <w:uiPriority w:val="10"/>
     <w:rsid w:val="005D0F00"/>
     <w:rPr>
@@ -8055,15 +8070,16 @@
       <w:szCs w:val="52"/>
     </w:rPr>
   </w:style>
-  <w:style w:type="table" w:styleId="TableGrid">
+  <w:style w:type="table" w:styleId="Tabellenraster">
     <w:name w:val="Table Grid"/>
-    <w:basedOn w:val="TableNormal"/>
+    <w:basedOn w:val="NormaleTabelle"/>
     <w:uiPriority w:val="59"/>
     <w:rsid w:val="005D0F00"/>
     <w:pPr>
       <w:spacing w:after="0" w:line="240" w:lineRule="auto"/>
     </w:pPr>
     <w:tblPr>
+      <w:tblInd w:w="0" w:type="dxa"/>
       <w:tblBorders>
         <w:top w:val="single" w:sz="4" w:space="0" w:color="auto"/>
         <w:left w:val="single" w:sz="4" w:space="0" w:color="auto"/>
@@ -8072,11 +8088,17 @@
         <w:insideH w:val="single" w:sz="4" w:space="0" w:color="auto"/>
         <w:insideV w:val="single" w:sz="4" w:space="0" w:color="auto"/>
       </w:tblBorders>
+      <w:tblCellMar>
+        <w:top w:w="0" w:type="dxa"/>
+        <w:left w:w="108" w:type="dxa"/>
+        <w:bottom w:w="0" w:type="dxa"/>
+        <w:right w:w="108" w:type="dxa"/>
+      </w:tblCellMar>
     </w:tblPr>
   </w:style>
-  <w:style w:type="table" w:styleId="MediumShading1-Accent1">
+  <w:style w:type="table" w:styleId="MittlereSchattierung1-Akzent1">
     <w:name w:val="Medium Shading 1 Accent 1"/>
-    <w:basedOn w:val="TableNormal"/>
+    <w:basedOn w:val="NormaleTabelle"/>
     <w:uiPriority w:val="63"/>
     <w:rsid w:val="005D0F00"/>
     <w:pPr>
@@ -8085,6 +8107,7 @@
     <w:tblPr>
       <w:tblStyleRowBandSize w:val="1"/>
       <w:tblStyleColBandSize w:val="1"/>
+      <w:tblInd w:w="0" w:type="dxa"/>
       <w:tblBorders>
         <w:top w:val="single" w:sz="8" w:space="0" w:color="7BA0CD" w:themeColor="accent1" w:themeTint="BF"/>
         <w:left w:val="single" w:sz="8" w:space="0" w:color="7BA0CD" w:themeColor="accent1" w:themeTint="BF"/>
@@ -8092,6 +8115,12 @@
         <w:right w:val="single" w:sz="8" w:space="0" w:color="7BA0CD" w:themeColor="accent1" w:themeTint="BF"/>
         <w:insideH w:val="single" w:sz="8" w:space="0" w:color="7BA0CD" w:themeColor="accent1" w:themeTint="BF"/>
       </w:tblBorders>
+      <w:tblCellMar>
+        <w:top w:w="0" w:type="dxa"/>
+        <w:left w:w="108" w:type="dxa"/>
+        <w:bottom w:w="0" w:type="dxa"/>
+        <w:right w:w="108" w:type="dxa"/>
+      </w:tblCellMar>
     </w:tblPr>
     <w:tblStylePr w:type="firstRow">
       <w:pPr>
@@ -8173,10 +8202,10 @@
       </w:tcPr>
     </w:tblStylePr>
   </w:style>
-  <w:style w:type="character" w:customStyle="1" w:styleId="Heading2Char">
-    <w:name w:val="Heading 2 Char"/>
-    <w:basedOn w:val="DefaultParagraphFont"/>
-    <w:link w:val="Heading2"/>
+  <w:style w:type="character" w:customStyle="1" w:styleId="berschrift2Zchn">
+    <w:name w:val="Überschrift 2 Zchn"/>
+    <w:basedOn w:val="Absatz-Standardschriftart"/>
+    <w:link w:val="berschrift2"/>
     <w:uiPriority w:val="9"/>
     <w:rsid w:val="008F77A7"/>
     <w:rPr>
@@ -8188,10 +8217,10 @@
       <w:szCs w:val="26"/>
     </w:rPr>
   </w:style>
-  <w:style w:type="character" w:customStyle="1" w:styleId="Heading3Char">
-    <w:name w:val="Heading 3 Char"/>
-    <w:basedOn w:val="DefaultParagraphFont"/>
-    <w:link w:val="Heading3"/>
+  <w:style w:type="character" w:customStyle="1" w:styleId="berschrift3Zchn">
+    <w:name w:val="Überschrift 3 Zchn"/>
+    <w:basedOn w:val="Absatz-Standardschriftart"/>
+    <w:link w:val="berschrift3"/>
     <w:uiPriority w:val="9"/>
     <w:semiHidden/>
     <w:rsid w:val="008F77A7"/>
@@ -8202,10 +8231,10 @@
       <w:color w:val="4F81BD" w:themeColor="accent1"/>
     </w:rPr>
   </w:style>
-  <w:style w:type="character" w:customStyle="1" w:styleId="Heading4Char">
-    <w:name w:val="Heading 4 Char"/>
-    <w:basedOn w:val="DefaultParagraphFont"/>
-    <w:link w:val="Heading4"/>
+  <w:style w:type="character" w:customStyle="1" w:styleId="berschrift4Zchn">
+    <w:name w:val="Überschrift 4 Zchn"/>
+    <w:basedOn w:val="Absatz-Standardschriftart"/>
+    <w:link w:val="berschrift4"/>
     <w:uiPriority w:val="9"/>
     <w:semiHidden/>
     <w:rsid w:val="008F77A7"/>
@@ -8218,10 +8247,10 @@
       <w:color w:val="4F81BD" w:themeColor="accent1"/>
     </w:rPr>
   </w:style>
-  <w:style w:type="character" w:customStyle="1" w:styleId="Heading5Char">
-    <w:name w:val="Heading 5 Char"/>
-    <w:basedOn w:val="DefaultParagraphFont"/>
-    <w:link w:val="Heading5"/>
+  <w:style w:type="character" w:customStyle="1" w:styleId="berschrift5Zchn">
+    <w:name w:val="Überschrift 5 Zchn"/>
+    <w:basedOn w:val="Absatz-Standardschriftart"/>
+    <w:link w:val="berschrift5"/>
     <w:uiPriority w:val="9"/>
     <w:semiHidden/>
     <w:rsid w:val="008F77A7"/>
@@ -8230,10 +8259,10 @@
       <w:color w:val="243F60" w:themeColor="accent1" w:themeShade="7F"/>
     </w:rPr>
   </w:style>
-  <w:style w:type="character" w:customStyle="1" w:styleId="Heading6Char">
-    <w:name w:val="Heading 6 Char"/>
-    <w:basedOn w:val="DefaultParagraphFont"/>
-    <w:link w:val="Heading6"/>
+  <w:style w:type="character" w:customStyle="1" w:styleId="berschrift6Zchn">
+    <w:name w:val="Überschrift 6 Zchn"/>
+    <w:basedOn w:val="Absatz-Standardschriftart"/>
+    <w:link w:val="berschrift6"/>
     <w:uiPriority w:val="9"/>
     <w:semiHidden/>
     <w:rsid w:val="008F77A7"/>
@@ -8244,10 +8273,10 @@
       <w:color w:val="243F60" w:themeColor="accent1" w:themeShade="7F"/>
     </w:rPr>
   </w:style>
-  <w:style w:type="character" w:customStyle="1" w:styleId="Heading7Char">
-    <w:name w:val="Heading 7 Char"/>
-    <w:basedOn w:val="DefaultParagraphFont"/>
-    <w:link w:val="Heading7"/>
+  <w:style w:type="character" w:customStyle="1" w:styleId="berschrift7Zchn">
+    <w:name w:val="Überschrift 7 Zchn"/>
+    <w:basedOn w:val="Absatz-Standardschriftart"/>
+    <w:link w:val="berschrift7"/>
     <w:uiPriority w:val="9"/>
     <w:semiHidden/>
     <w:rsid w:val="008F77A7"/>
@@ -8258,10 +8287,10 @@
       <w:color w:val="404040" w:themeColor="text1" w:themeTint="BF"/>
     </w:rPr>
   </w:style>
-  <w:style w:type="character" w:customStyle="1" w:styleId="Heading8Char">
-    <w:name w:val="Heading 8 Char"/>
-    <w:basedOn w:val="DefaultParagraphFont"/>
-    <w:link w:val="Heading8"/>
+  <w:style w:type="character" w:customStyle="1" w:styleId="berschrift8Zchn">
+    <w:name w:val="Überschrift 8 Zchn"/>
+    <w:basedOn w:val="Absatz-Standardschriftart"/>
+    <w:link w:val="berschrift8"/>
     <w:uiPriority w:val="9"/>
     <w:semiHidden/>
     <w:rsid w:val="008F77A7"/>
@@ -8272,10 +8301,10 @@
       <w:szCs w:val="20"/>
     </w:rPr>
   </w:style>
-  <w:style w:type="character" w:customStyle="1" w:styleId="Heading9Char">
-    <w:name w:val="Heading 9 Char"/>
-    <w:basedOn w:val="DefaultParagraphFont"/>
-    <w:link w:val="Heading9"/>
+  <w:style w:type="character" w:customStyle="1" w:styleId="berschrift9Zchn">
+    <w:name w:val="Überschrift 9 Zchn"/>
+    <w:basedOn w:val="Absatz-Standardschriftart"/>
+    <w:link w:val="berschrift9"/>
     <w:uiPriority w:val="9"/>
     <w:semiHidden/>
     <w:rsid w:val="008F77A7"/>
@@ -8288,10 +8317,10 @@
       <w:szCs w:val="20"/>
     </w:rPr>
   </w:style>
-  <w:style w:type="paragraph" w:styleId="BalloonText">
+  <w:style w:type="paragraph" w:styleId="Sprechblasentext">
     <w:name w:val="Balloon Text"/>
-    <w:basedOn w:val="Normal"/>
-    <w:link w:val="BalloonTextChar"/>
+    <w:basedOn w:val="Standard"/>
+    <w:link w:val="SprechblasentextZchn"/>
     <w:uiPriority w:val="99"/>
     <w:semiHidden/>
     <w:unhideWhenUsed/>
@@ -8305,10 +8334,10 @@
       <w:szCs w:val="16"/>
     </w:rPr>
   </w:style>
-  <w:style w:type="character" w:customStyle="1" w:styleId="BalloonTextChar">
-    <w:name w:val="Balloon Text Char"/>
-    <w:basedOn w:val="DefaultParagraphFont"/>
-    <w:link w:val="BalloonText"/>
+  <w:style w:type="character" w:customStyle="1" w:styleId="SprechblasentextZchn">
+    <w:name w:val="Sprechblasentext Zchn"/>
+    <w:basedOn w:val="Absatz-Standardschriftart"/>
+    <w:link w:val="Sprechblasentext"/>
     <w:uiPriority w:val="99"/>
     <w:semiHidden/>
     <w:rsid w:val="008334B0"/>
@@ -8318,9 +8347,9 @@
       <w:szCs w:val="16"/>
     </w:rPr>
   </w:style>
-  <w:style w:type="paragraph" w:styleId="ListParagraph">
+  <w:style w:type="paragraph" w:styleId="Listenabsatz">
     <w:name w:val="List Paragraph"/>
-    <w:basedOn w:val="Normal"/>
+    <w:basedOn w:val="Standard"/>
     <w:uiPriority w:val="34"/>
     <w:qFormat/>
     <w:rsid w:val="00257A7D"/>
@@ -8329,10 +8358,10 @@
       <w:contextualSpacing/>
     </w:pPr>
   </w:style>
-  <w:style w:type="paragraph" w:styleId="TOCHeading">
+  <w:style w:type="paragraph" w:styleId="Inhaltsverzeichnisberschrift">
     <w:name w:val="TOC Heading"/>
-    <w:basedOn w:val="Heading1"/>
-    <w:next w:val="Normal"/>
+    <w:basedOn w:val="berschrift1"/>
+    <w:next w:val="Standard"/>
     <w:uiPriority w:val="39"/>
     <w:semiHidden/>
     <w:unhideWhenUsed/>
@@ -8348,10 +8377,10 @@
       <w:lang w:val="en-US" w:eastAsia="ja-JP"/>
     </w:rPr>
   </w:style>
-  <w:style w:type="paragraph" w:styleId="TOC1">
+  <w:style w:type="paragraph" w:styleId="Verzeichnis1">
     <w:name w:val="toc 1"/>
-    <w:basedOn w:val="Normal"/>
-    <w:next w:val="Normal"/>
+    <w:basedOn w:val="Standard"/>
+    <w:next w:val="Standard"/>
     <w:autoRedefine/>
     <w:uiPriority w:val="39"/>
     <w:unhideWhenUsed/>
@@ -8360,10 +8389,10 @@
       <w:spacing w:after="100"/>
     </w:pPr>
   </w:style>
-  <w:style w:type="paragraph" w:styleId="TOC2">
+  <w:style w:type="paragraph" w:styleId="Verzeichnis2">
     <w:name w:val="toc 2"/>
-    <w:basedOn w:val="Normal"/>
-    <w:next w:val="Normal"/>
+    <w:basedOn w:val="Standard"/>
+    <w:next w:val="Standard"/>
     <w:autoRedefine/>
     <w:uiPriority w:val="39"/>
     <w:unhideWhenUsed/>
@@ -8375,7 +8404,7 @@
   </w:style>
   <w:style w:type="character" w:styleId="Hyperlink">
     <w:name w:val="Hyperlink"/>
-    <w:basedOn w:val="DefaultParagraphFont"/>
+    <w:basedOn w:val="Absatz-Standardschriftart"/>
     <w:uiPriority w:val="99"/>
     <w:unhideWhenUsed/>
     <w:rsid w:val="003C4AF2"/>
@@ -8384,10 +8413,10 @@
       <w:u w:val="single"/>
     </w:rPr>
   </w:style>
-  <w:style w:type="paragraph" w:styleId="Header">
+  <w:style w:type="paragraph" w:styleId="Kopfzeile">
     <w:name w:val="header"/>
-    <w:basedOn w:val="Normal"/>
-    <w:link w:val="HeaderChar"/>
+    <w:basedOn w:val="Standard"/>
+    <w:link w:val="KopfzeileZchn"/>
     <w:uiPriority w:val="99"/>
     <w:unhideWhenUsed/>
     <w:rsid w:val="00AA34E6"/>
@@ -8399,17 +8428,17 @@
       <w:spacing w:after="0" w:line="240" w:lineRule="auto"/>
     </w:pPr>
   </w:style>
-  <w:style w:type="character" w:customStyle="1" w:styleId="HeaderChar">
-    <w:name w:val="Header Char"/>
-    <w:basedOn w:val="DefaultParagraphFont"/>
-    <w:link w:val="Header"/>
+  <w:style w:type="character" w:customStyle="1" w:styleId="KopfzeileZchn">
+    <w:name w:val="Kopfzeile Zchn"/>
+    <w:basedOn w:val="Absatz-Standardschriftart"/>
+    <w:link w:val="Kopfzeile"/>
     <w:uiPriority w:val="99"/>
     <w:rsid w:val="00AA34E6"/>
   </w:style>
-  <w:style w:type="paragraph" w:styleId="Footer">
+  <w:style w:type="paragraph" w:styleId="Fuzeile">
     <w:name w:val="footer"/>
-    <w:basedOn w:val="Normal"/>
-    <w:link w:val="FooterChar"/>
+    <w:basedOn w:val="Standard"/>
+    <w:link w:val="FuzeileZchn"/>
     <w:uiPriority w:val="99"/>
     <w:unhideWhenUsed/>
     <w:rsid w:val="00AA34E6"/>
@@ -8421,10 +8450,10 @@
       <w:spacing w:after="0" w:line="240" w:lineRule="auto"/>
     </w:pPr>
   </w:style>
-  <w:style w:type="character" w:customStyle="1" w:styleId="FooterChar">
-    <w:name w:val="Footer Char"/>
-    <w:basedOn w:val="DefaultParagraphFont"/>
-    <w:link w:val="Footer"/>
+  <w:style w:type="character" w:customStyle="1" w:styleId="FuzeileZchn">
+    <w:name w:val="Fußzeile Zchn"/>
+    <w:basedOn w:val="Absatz-Standardschriftart"/>
+    <w:link w:val="Fuzeile"/>
     <w:uiPriority w:val="99"/>
     <w:rsid w:val="00AA34E6"/>
   </w:style>
@@ -8587,15 +8616,15 @@
     <w:lsdException w:name="Bibliography" w:uiPriority="37"/>
     <w:lsdException w:name="TOC Heading" w:uiPriority="39" w:qFormat="1"/>
   </w:latentStyles>
-  <w:style w:type="paragraph" w:default="1" w:styleId="Normal">
+  <w:style w:type="paragraph" w:default="1" w:styleId="Standard">
     <w:name w:val="Normal"/>
     <w:qFormat/>
   </w:style>
-  <w:style w:type="paragraph" w:styleId="Heading1">
+  <w:style w:type="paragraph" w:styleId="berschrift1">
     <w:name w:val="heading 1"/>
-    <w:basedOn w:val="Normal"/>
-    <w:next w:val="Normal"/>
-    <w:link w:val="Heading1Char"/>
+    <w:basedOn w:val="Standard"/>
+    <w:next w:val="Standard"/>
+    <w:link w:val="berschrift1Zchn"/>
     <w:uiPriority w:val="9"/>
     <w:qFormat/>
     <w:rsid w:val="005D0F00"/>
@@ -8617,11 +8646,11 @@
       <w:szCs w:val="28"/>
     </w:rPr>
   </w:style>
-  <w:style w:type="paragraph" w:styleId="Heading2">
+  <w:style w:type="paragraph" w:styleId="berschrift2">
     <w:name w:val="heading 2"/>
-    <w:basedOn w:val="Normal"/>
-    <w:next w:val="Normal"/>
-    <w:link w:val="Heading2Char"/>
+    <w:basedOn w:val="Standard"/>
+    <w:next w:val="Standard"/>
+    <w:link w:val="berschrift2Zchn"/>
     <w:uiPriority w:val="9"/>
     <w:unhideWhenUsed/>
     <w:qFormat/>
@@ -8645,11 +8674,11 @@
       <w:szCs w:val="26"/>
     </w:rPr>
   </w:style>
-  <w:style w:type="paragraph" w:styleId="Heading3">
+  <w:style w:type="paragraph" w:styleId="berschrift3">
     <w:name w:val="heading 3"/>
-    <w:basedOn w:val="Normal"/>
-    <w:next w:val="Normal"/>
-    <w:link w:val="Heading3Char"/>
+    <w:basedOn w:val="Standard"/>
+    <w:next w:val="Standard"/>
+    <w:link w:val="berschrift3Zchn"/>
     <w:uiPriority w:val="9"/>
     <w:semiHidden/>
     <w:unhideWhenUsed/>
@@ -8672,11 +8701,11 @@
       <w:color w:val="4F81BD" w:themeColor="accent1"/>
     </w:rPr>
   </w:style>
-  <w:style w:type="paragraph" w:styleId="Heading4">
+  <w:style w:type="paragraph" w:styleId="berschrift4">
     <w:name w:val="heading 4"/>
-    <w:basedOn w:val="Normal"/>
-    <w:next w:val="Normal"/>
-    <w:link w:val="Heading4Char"/>
+    <w:basedOn w:val="Standard"/>
+    <w:next w:val="Standard"/>
+    <w:link w:val="berschrift4Zchn"/>
     <w:uiPriority w:val="9"/>
     <w:semiHidden/>
     <w:unhideWhenUsed/>
@@ -8701,11 +8730,11 @@
       <w:color w:val="4F81BD" w:themeColor="accent1"/>
     </w:rPr>
   </w:style>
-  <w:style w:type="paragraph" w:styleId="Heading5">
+  <w:style w:type="paragraph" w:styleId="berschrift5">
     <w:name w:val="heading 5"/>
-    <w:basedOn w:val="Normal"/>
-    <w:next w:val="Normal"/>
-    <w:link w:val="Heading5Char"/>
+    <w:basedOn w:val="Standard"/>
+    <w:next w:val="Standard"/>
+    <w:link w:val="berschrift5Zchn"/>
     <w:uiPriority w:val="9"/>
     <w:semiHidden/>
     <w:unhideWhenUsed/>
@@ -8726,11 +8755,11 @@
       <w:color w:val="243F60" w:themeColor="accent1" w:themeShade="7F"/>
     </w:rPr>
   </w:style>
-  <w:style w:type="paragraph" w:styleId="Heading6">
+  <w:style w:type="paragraph" w:styleId="berschrift6">
     <w:name w:val="heading 6"/>
-    <w:basedOn w:val="Normal"/>
-    <w:next w:val="Normal"/>
-    <w:link w:val="Heading6Char"/>
+    <w:basedOn w:val="Standard"/>
+    <w:next w:val="Standard"/>
+    <w:link w:val="berschrift6Zchn"/>
     <w:uiPriority w:val="9"/>
     <w:semiHidden/>
     <w:unhideWhenUsed/>
@@ -8753,11 +8782,11 @@
       <w:color w:val="243F60" w:themeColor="accent1" w:themeShade="7F"/>
     </w:rPr>
   </w:style>
-  <w:style w:type="paragraph" w:styleId="Heading7">
+  <w:style w:type="paragraph" w:styleId="berschrift7">
     <w:name w:val="heading 7"/>
-    <w:basedOn w:val="Normal"/>
-    <w:next w:val="Normal"/>
-    <w:link w:val="Heading7Char"/>
+    <w:basedOn w:val="Standard"/>
+    <w:next w:val="Standard"/>
+    <w:link w:val="berschrift7Zchn"/>
     <w:uiPriority w:val="9"/>
     <w:semiHidden/>
     <w:unhideWhenUsed/>
@@ -8780,11 +8809,11 @@
       <w:color w:val="404040" w:themeColor="text1" w:themeTint="BF"/>
     </w:rPr>
   </w:style>
-  <w:style w:type="paragraph" w:styleId="Heading8">
+  <w:style w:type="paragraph" w:styleId="berschrift8">
     <w:name w:val="heading 8"/>
-    <w:basedOn w:val="Normal"/>
-    <w:next w:val="Normal"/>
-    <w:link w:val="Heading8Char"/>
+    <w:basedOn w:val="Standard"/>
+    <w:next w:val="Standard"/>
+    <w:link w:val="berschrift8Zchn"/>
     <w:uiPriority w:val="9"/>
     <w:semiHidden/>
     <w:unhideWhenUsed/>
@@ -8807,11 +8836,11 @@
       <w:szCs w:val="20"/>
     </w:rPr>
   </w:style>
-  <w:style w:type="paragraph" w:styleId="Heading9">
+  <w:style w:type="paragraph" w:styleId="berschrift9">
     <w:name w:val="heading 9"/>
-    <w:basedOn w:val="Normal"/>
-    <w:next w:val="Normal"/>
-    <w:link w:val="Heading9Char"/>
+    <w:basedOn w:val="Standard"/>
+    <w:next w:val="Standard"/>
+    <w:link w:val="berschrift9Zchn"/>
     <w:uiPriority w:val="9"/>
     <w:semiHidden/>
     <w:unhideWhenUsed/>
@@ -8836,13 +8865,13 @@
       <w:szCs w:val="20"/>
     </w:rPr>
   </w:style>
-  <w:style w:type="character" w:default="1" w:styleId="DefaultParagraphFont">
+  <w:style w:type="character" w:default="1" w:styleId="Absatz-Standardschriftart">
     <w:name w:val="Default Paragraph Font"/>
     <w:uiPriority w:val="1"/>
     <w:semiHidden/>
     <w:unhideWhenUsed/>
   </w:style>
-  <w:style w:type="table" w:default="1" w:styleId="TableNormal">
+  <w:style w:type="table" w:default="1" w:styleId="NormaleTabelle">
     <w:name w:val="Normal Table"/>
     <w:uiPriority w:val="99"/>
     <w:semiHidden/>
@@ -8857,16 +8886,16 @@
       </w:tblCellMar>
     </w:tblPr>
   </w:style>
-  <w:style w:type="numbering" w:default="1" w:styleId="NoList">
+  <w:style w:type="numbering" w:default="1" w:styleId="KeineListe">
     <w:name w:val="No List"/>
     <w:uiPriority w:val="99"/>
     <w:semiHidden/>
     <w:unhideWhenUsed/>
   </w:style>
-  <w:style w:type="character" w:customStyle="1" w:styleId="Heading1Char">
-    <w:name w:val="Heading 1 Char"/>
-    <w:basedOn w:val="DefaultParagraphFont"/>
-    <w:link w:val="Heading1"/>
+  <w:style w:type="character" w:customStyle="1" w:styleId="berschrift1Zchn">
+    <w:name w:val="Überschrift 1 Zchn"/>
+    <w:basedOn w:val="Absatz-Standardschriftart"/>
+    <w:link w:val="berschrift1"/>
     <w:uiPriority w:val="9"/>
     <w:rsid w:val="005D0F00"/>
     <w:rPr>
@@ -8878,11 +8907,11 @@
       <w:szCs w:val="28"/>
     </w:rPr>
   </w:style>
-  <w:style w:type="paragraph" w:styleId="Title">
+  <w:style w:type="paragraph" w:styleId="Titel">
     <w:name w:val="Title"/>
-    <w:basedOn w:val="Normal"/>
-    <w:next w:val="Normal"/>
-    <w:link w:val="TitleChar"/>
+    <w:basedOn w:val="Standard"/>
+    <w:next w:val="Standard"/>
+    <w:link w:val="TitelZchn"/>
     <w:uiPriority w:val="10"/>
     <w:qFormat/>
     <w:rsid w:val="005D0F00"/>
@@ -8902,10 +8931,10 @@
       <w:szCs w:val="52"/>
     </w:rPr>
   </w:style>
-  <w:style w:type="character" w:customStyle="1" w:styleId="TitleChar">
-    <w:name w:val="Title Char"/>
-    <w:basedOn w:val="DefaultParagraphFont"/>
-    <w:link w:val="Title"/>
+  <w:style w:type="character" w:customStyle="1" w:styleId="TitelZchn">
+    <w:name w:val="Titel Zchn"/>
+    <w:basedOn w:val="Absatz-Standardschriftart"/>
+    <w:link w:val="Titel"/>
     <w:uiPriority w:val="10"/>
     <w:rsid w:val="005D0F00"/>
     <w:rPr>
@@ -8917,15 +8946,16 @@
       <w:szCs w:val="52"/>
     </w:rPr>
   </w:style>
-  <w:style w:type="table" w:styleId="TableGrid">
+  <w:style w:type="table" w:styleId="Tabellenraster">
     <w:name w:val="Table Grid"/>
-    <w:basedOn w:val="TableNormal"/>
+    <w:basedOn w:val="NormaleTabelle"/>
     <w:uiPriority w:val="59"/>
     <w:rsid w:val="005D0F00"/>
     <w:pPr>
       <w:spacing w:after="0" w:line="240" w:lineRule="auto"/>
     </w:pPr>
     <w:tblPr>
+      <w:tblInd w:w="0" w:type="dxa"/>
       <w:tblBorders>
         <w:top w:val="single" w:sz="4" w:space="0" w:color="auto"/>
         <w:left w:val="single" w:sz="4" w:space="0" w:color="auto"/>
@@ -8934,11 +8964,17 @@
         <w:insideH w:val="single" w:sz="4" w:space="0" w:color="auto"/>
         <w:insideV w:val="single" w:sz="4" w:space="0" w:color="auto"/>
       </w:tblBorders>
+      <w:tblCellMar>
+        <w:top w:w="0" w:type="dxa"/>
+        <w:left w:w="108" w:type="dxa"/>
+        <w:bottom w:w="0" w:type="dxa"/>
+        <w:right w:w="108" w:type="dxa"/>
+      </w:tblCellMar>
     </w:tblPr>
   </w:style>
-  <w:style w:type="table" w:styleId="MediumShading1-Accent1">
+  <w:style w:type="table" w:styleId="MittlereSchattierung1-Akzent1">
     <w:name w:val="Medium Shading 1 Accent 1"/>
-    <w:basedOn w:val="TableNormal"/>
+    <w:basedOn w:val="NormaleTabelle"/>
     <w:uiPriority w:val="63"/>
     <w:rsid w:val="005D0F00"/>
     <w:pPr>
@@ -8947,6 +8983,7 @@
     <w:tblPr>
       <w:tblStyleRowBandSize w:val="1"/>
       <w:tblStyleColBandSize w:val="1"/>
+      <w:tblInd w:w="0" w:type="dxa"/>
       <w:tblBorders>
         <w:top w:val="single" w:sz="8" w:space="0" w:color="7BA0CD" w:themeColor="accent1" w:themeTint="BF"/>
         <w:left w:val="single" w:sz="8" w:space="0" w:color="7BA0CD" w:themeColor="accent1" w:themeTint="BF"/>
@@ -8954,6 +8991,12 @@
         <w:right w:val="single" w:sz="8" w:space="0" w:color="7BA0CD" w:themeColor="accent1" w:themeTint="BF"/>
         <w:insideH w:val="single" w:sz="8" w:space="0" w:color="7BA0CD" w:themeColor="accent1" w:themeTint="BF"/>
       </w:tblBorders>
+      <w:tblCellMar>
+        <w:top w:w="0" w:type="dxa"/>
+        <w:left w:w="108" w:type="dxa"/>
+        <w:bottom w:w="0" w:type="dxa"/>
+        <w:right w:w="108" w:type="dxa"/>
+      </w:tblCellMar>
     </w:tblPr>
     <w:tblStylePr w:type="firstRow">
       <w:pPr>
@@ -9035,10 +9078,10 @@
       </w:tcPr>
     </w:tblStylePr>
   </w:style>
-  <w:style w:type="character" w:customStyle="1" w:styleId="Heading2Char">
-    <w:name w:val="Heading 2 Char"/>
-    <w:basedOn w:val="DefaultParagraphFont"/>
-    <w:link w:val="Heading2"/>
+  <w:style w:type="character" w:customStyle="1" w:styleId="berschrift2Zchn">
+    <w:name w:val="Überschrift 2 Zchn"/>
+    <w:basedOn w:val="Absatz-Standardschriftart"/>
+    <w:link w:val="berschrift2"/>
     <w:uiPriority w:val="9"/>
     <w:rsid w:val="008F77A7"/>
     <w:rPr>
@@ -9050,10 +9093,10 @@
       <w:szCs w:val="26"/>
     </w:rPr>
   </w:style>
-  <w:style w:type="character" w:customStyle="1" w:styleId="Heading3Char">
-    <w:name w:val="Heading 3 Char"/>
-    <w:basedOn w:val="DefaultParagraphFont"/>
-    <w:link w:val="Heading3"/>
+  <w:style w:type="character" w:customStyle="1" w:styleId="berschrift3Zchn">
+    <w:name w:val="Überschrift 3 Zchn"/>
+    <w:basedOn w:val="Absatz-Standardschriftart"/>
+    <w:link w:val="berschrift3"/>
     <w:uiPriority w:val="9"/>
     <w:semiHidden/>
     <w:rsid w:val="008F77A7"/>
@@ -9064,10 +9107,10 @@
       <w:color w:val="4F81BD" w:themeColor="accent1"/>
     </w:rPr>
   </w:style>
-  <w:style w:type="character" w:customStyle="1" w:styleId="Heading4Char">
-    <w:name w:val="Heading 4 Char"/>
-    <w:basedOn w:val="DefaultParagraphFont"/>
-    <w:link w:val="Heading4"/>
+  <w:style w:type="character" w:customStyle="1" w:styleId="berschrift4Zchn">
+    <w:name w:val="Überschrift 4 Zchn"/>
+    <w:basedOn w:val="Absatz-Standardschriftart"/>
+    <w:link w:val="berschrift4"/>
     <w:uiPriority w:val="9"/>
     <w:semiHidden/>
     <w:rsid w:val="008F77A7"/>
@@ -9080,10 +9123,10 @@
       <w:color w:val="4F81BD" w:themeColor="accent1"/>
     </w:rPr>
   </w:style>
-  <w:style w:type="character" w:customStyle="1" w:styleId="Heading5Char">
-    <w:name w:val="Heading 5 Char"/>
-    <w:basedOn w:val="DefaultParagraphFont"/>
-    <w:link w:val="Heading5"/>
+  <w:style w:type="character" w:customStyle="1" w:styleId="berschrift5Zchn">
+    <w:name w:val="Überschrift 5 Zchn"/>
+    <w:basedOn w:val="Absatz-Standardschriftart"/>
+    <w:link w:val="berschrift5"/>
     <w:uiPriority w:val="9"/>
     <w:semiHidden/>
     <w:rsid w:val="008F77A7"/>
@@ -9092,10 +9135,10 @@
       <w:color w:val="243F60" w:themeColor="accent1" w:themeShade="7F"/>
     </w:rPr>
   </w:style>
-  <w:style w:type="character" w:customStyle="1" w:styleId="Heading6Char">
-    <w:name w:val="Heading 6 Char"/>
-    <w:basedOn w:val="DefaultParagraphFont"/>
-    <w:link w:val="Heading6"/>
+  <w:style w:type="character" w:customStyle="1" w:styleId="berschrift6Zchn">
+    <w:name w:val="Überschrift 6 Zchn"/>
+    <w:basedOn w:val="Absatz-Standardschriftart"/>
+    <w:link w:val="berschrift6"/>
     <w:uiPriority w:val="9"/>
     <w:semiHidden/>
     <w:rsid w:val="008F77A7"/>
@@ -9106,10 +9149,10 @@
       <w:color w:val="243F60" w:themeColor="accent1" w:themeShade="7F"/>
     </w:rPr>
   </w:style>
-  <w:style w:type="character" w:customStyle="1" w:styleId="Heading7Char">
-    <w:name w:val="Heading 7 Char"/>
-    <w:basedOn w:val="DefaultParagraphFont"/>
-    <w:link w:val="Heading7"/>
+  <w:style w:type="character" w:customStyle="1" w:styleId="berschrift7Zchn">
+    <w:name w:val="Überschrift 7 Zchn"/>
+    <w:basedOn w:val="Absatz-Standardschriftart"/>
+    <w:link w:val="berschrift7"/>
     <w:uiPriority w:val="9"/>
     <w:semiHidden/>
     <w:rsid w:val="008F77A7"/>
@@ -9120,10 +9163,10 @@
       <w:color w:val="404040" w:themeColor="text1" w:themeTint="BF"/>
     </w:rPr>
   </w:style>
-  <w:style w:type="character" w:customStyle="1" w:styleId="Heading8Char">
-    <w:name w:val="Heading 8 Char"/>
-    <w:basedOn w:val="DefaultParagraphFont"/>
-    <w:link w:val="Heading8"/>
+  <w:style w:type="character" w:customStyle="1" w:styleId="berschrift8Zchn">
+    <w:name w:val="Überschrift 8 Zchn"/>
+    <w:basedOn w:val="Absatz-Standardschriftart"/>
+    <w:link w:val="berschrift8"/>
     <w:uiPriority w:val="9"/>
     <w:semiHidden/>
     <w:rsid w:val="008F77A7"/>
@@ -9134,10 +9177,10 @@
       <w:szCs w:val="20"/>
     </w:rPr>
   </w:style>
-  <w:style w:type="character" w:customStyle="1" w:styleId="Heading9Char">
-    <w:name w:val="Heading 9 Char"/>
-    <w:basedOn w:val="DefaultParagraphFont"/>
-    <w:link w:val="Heading9"/>
+  <w:style w:type="character" w:customStyle="1" w:styleId="berschrift9Zchn">
+    <w:name w:val="Überschrift 9 Zchn"/>
+    <w:basedOn w:val="Absatz-Standardschriftart"/>
+    <w:link w:val="berschrift9"/>
     <w:uiPriority w:val="9"/>
     <w:semiHidden/>
     <w:rsid w:val="008F77A7"/>
@@ -9150,10 +9193,10 @@
       <w:szCs w:val="20"/>
     </w:rPr>
   </w:style>
-  <w:style w:type="paragraph" w:styleId="BalloonText">
+  <w:style w:type="paragraph" w:styleId="Sprechblasentext">
     <w:name w:val="Balloon Text"/>
-    <w:basedOn w:val="Normal"/>
-    <w:link w:val="BalloonTextChar"/>
+    <w:basedOn w:val="Standard"/>
+    <w:link w:val="SprechblasentextZchn"/>
     <w:uiPriority w:val="99"/>
     <w:semiHidden/>
     <w:unhideWhenUsed/>
@@ -9167,10 +9210,10 @@
       <w:szCs w:val="16"/>
     </w:rPr>
   </w:style>
-  <w:style w:type="character" w:customStyle="1" w:styleId="BalloonTextChar">
-    <w:name w:val="Balloon Text Char"/>
-    <w:basedOn w:val="DefaultParagraphFont"/>
-    <w:link w:val="BalloonText"/>
+  <w:style w:type="character" w:customStyle="1" w:styleId="SprechblasentextZchn">
+    <w:name w:val="Sprechblasentext Zchn"/>
+    <w:basedOn w:val="Absatz-Standardschriftart"/>
+    <w:link w:val="Sprechblasentext"/>
     <w:uiPriority w:val="99"/>
     <w:semiHidden/>
     <w:rsid w:val="008334B0"/>
@@ -9180,9 +9223,9 @@
       <w:szCs w:val="16"/>
     </w:rPr>
   </w:style>
-  <w:style w:type="paragraph" w:styleId="ListParagraph">
+  <w:style w:type="paragraph" w:styleId="Listenabsatz">
     <w:name w:val="List Paragraph"/>
-    <w:basedOn w:val="Normal"/>
+    <w:basedOn w:val="Standard"/>
     <w:uiPriority w:val="34"/>
     <w:qFormat/>
     <w:rsid w:val="00257A7D"/>
@@ -9191,10 +9234,10 @@
       <w:contextualSpacing/>
     </w:pPr>
   </w:style>
-  <w:style w:type="paragraph" w:styleId="TOCHeading">
+  <w:style w:type="paragraph" w:styleId="Inhaltsverzeichnisberschrift">
     <w:name w:val="TOC Heading"/>
-    <w:basedOn w:val="Heading1"/>
-    <w:next w:val="Normal"/>
+    <w:basedOn w:val="berschrift1"/>
+    <w:next w:val="Standard"/>
     <w:uiPriority w:val="39"/>
     <w:semiHidden/>
     <w:unhideWhenUsed/>
@@ -9210,10 +9253,10 @@
       <w:lang w:val="en-US" w:eastAsia="ja-JP"/>
     </w:rPr>
   </w:style>
-  <w:style w:type="paragraph" w:styleId="TOC1">
+  <w:style w:type="paragraph" w:styleId="Verzeichnis1">
     <w:name w:val="toc 1"/>
-    <w:basedOn w:val="Normal"/>
-    <w:next w:val="Normal"/>
+    <w:basedOn w:val="Standard"/>
+    <w:next w:val="Standard"/>
     <w:autoRedefine/>
     <w:uiPriority w:val="39"/>
     <w:unhideWhenUsed/>
@@ -9222,10 +9265,10 @@
       <w:spacing w:after="100"/>
     </w:pPr>
   </w:style>
-  <w:style w:type="paragraph" w:styleId="TOC2">
+  <w:style w:type="paragraph" w:styleId="Verzeichnis2">
     <w:name w:val="toc 2"/>
-    <w:basedOn w:val="Normal"/>
-    <w:next w:val="Normal"/>
+    <w:basedOn w:val="Standard"/>
+    <w:next w:val="Standard"/>
     <w:autoRedefine/>
     <w:uiPriority w:val="39"/>
     <w:unhideWhenUsed/>
@@ -9237,7 +9280,7 @@
   </w:style>
   <w:style w:type="character" w:styleId="Hyperlink">
     <w:name w:val="Hyperlink"/>
-    <w:basedOn w:val="DefaultParagraphFont"/>
+    <w:basedOn w:val="Absatz-Standardschriftart"/>
     <w:uiPriority w:val="99"/>
     <w:unhideWhenUsed/>
     <w:rsid w:val="003C4AF2"/>
@@ -9246,10 +9289,10 @@
       <w:u w:val="single"/>
     </w:rPr>
   </w:style>
-  <w:style w:type="paragraph" w:styleId="Header">
+  <w:style w:type="paragraph" w:styleId="Kopfzeile">
     <w:name w:val="header"/>
-    <w:basedOn w:val="Normal"/>
-    <w:link w:val="HeaderChar"/>
+    <w:basedOn w:val="Standard"/>
+    <w:link w:val="KopfzeileZchn"/>
     <w:uiPriority w:val="99"/>
     <w:unhideWhenUsed/>
     <w:rsid w:val="00AA34E6"/>
@@ -9261,17 +9304,17 @@
       <w:spacing w:after="0" w:line="240" w:lineRule="auto"/>
     </w:pPr>
   </w:style>
-  <w:style w:type="character" w:customStyle="1" w:styleId="HeaderChar">
-    <w:name w:val="Header Char"/>
-    <w:basedOn w:val="DefaultParagraphFont"/>
-    <w:link w:val="Header"/>
+  <w:style w:type="character" w:customStyle="1" w:styleId="KopfzeileZchn">
+    <w:name w:val="Kopfzeile Zchn"/>
+    <w:basedOn w:val="Absatz-Standardschriftart"/>
+    <w:link w:val="Kopfzeile"/>
     <w:uiPriority w:val="99"/>
     <w:rsid w:val="00AA34E6"/>
   </w:style>
-  <w:style w:type="paragraph" w:styleId="Footer">
+  <w:style w:type="paragraph" w:styleId="Fuzeile">
     <w:name w:val="footer"/>
-    <w:basedOn w:val="Normal"/>
-    <w:link w:val="FooterChar"/>
+    <w:basedOn w:val="Standard"/>
+    <w:link w:val="FuzeileZchn"/>
     <w:uiPriority w:val="99"/>
     <w:unhideWhenUsed/>
     <w:rsid w:val="00AA34E6"/>
@@ -9283,10 +9326,10 @@
       <w:spacing w:after="0" w:line="240" w:lineRule="auto"/>
     </w:pPr>
   </w:style>
-  <w:style w:type="character" w:customStyle="1" w:styleId="FooterChar">
-    <w:name w:val="Footer Char"/>
-    <w:basedOn w:val="DefaultParagraphFont"/>
-    <w:link w:val="Footer"/>
+  <w:style w:type="character" w:customStyle="1" w:styleId="FuzeileZchn">
+    <w:name w:val="Fußzeile Zchn"/>
+    <w:basedOn w:val="Absatz-Standardschriftart"/>
+    <w:link w:val="Fuzeile"/>
     <w:uiPriority w:val="99"/>
     <w:rsid w:val="00AA34E6"/>
   </w:style>
@@ -9583,7 +9626,7 @@
 </file>
 
 <file path=customXml/itemProps1.xml><?xml version="1.0" encoding="utf-8"?>
-<ds:datastoreItem xmlns:ds="http://schemas.openxmlformats.org/officeDocument/2006/customXml" ds:itemID="{39FFE33C-65A8-4F42-BEFB-4EF220DB9E10}">
+<ds:datastoreItem xmlns:ds="http://schemas.openxmlformats.org/officeDocument/2006/customXml" ds:itemID="{E9332374-EF00-4CAF-B6B4-E692DCA30457}">
   <ds:schemaRefs>
     <ds:schemaRef ds:uri="http://schemas.openxmlformats.org/officeDocument/2006/bibliography"/>
   </ds:schemaRefs>

</xml_diff>